<commit_message>
Fixed minor typos in response to reviewers
</commit_message>
<xml_diff>
--- a/manuscript/Response to Reviewers.docx
+++ b/manuscript/Response to Reviewers.docx
@@ -1,6 +1,6 @@
 
 <file path=word/document.xml><?xml version="1.0" encoding="utf-8"?>
-<w:document xmlns:wpc="http://schemas.microsoft.com/office/word/2010/wordprocessingCanvas" xmlns:mo="http://schemas.microsoft.com/office/mac/office/2008/main" xmlns:mc="http://schemas.openxmlformats.org/markup-compatibility/2006" xmlns:mv="urn:schemas-microsoft-com:mac:vml" xmlns:o="urn:schemas-microsoft-com:office:office" xmlns:r="http://schemas.openxmlformats.org/officeDocument/2006/relationships" xmlns:m="http://schemas.openxmlformats.org/officeDocument/2006/math" xmlns:v="urn:schemas-microsoft-com:vml" xmlns:wp14="http://schemas.microsoft.com/office/word/2010/wordprocessingDrawing" xmlns:wp="http://schemas.openxmlformats.org/drawingml/2006/wordprocessingDrawing" xmlns:w10="urn:schemas-microsoft-com:office:word" xmlns:w="http://schemas.openxmlformats.org/wordprocessingml/2006/main" xmlns:w14="http://schemas.microsoft.com/office/word/2010/wordml" xmlns:wpg="http://schemas.microsoft.com/office/word/2010/wordprocessingGroup" xmlns:wpi="http://schemas.microsoft.com/office/word/2010/wordprocessingInk" xmlns:wne="http://schemas.microsoft.com/office/word/2006/wordml" xmlns:wps="http://schemas.microsoft.com/office/word/2010/wordprocessingShape" mc:Ignorable="w14 wp14">
+<w:document xmlns:wpc="http://schemas.microsoft.com/office/word/2010/wordprocessingCanvas" xmlns:mc="http://schemas.openxmlformats.org/markup-compatibility/2006" xmlns:o="urn:schemas-microsoft-com:office:office" xmlns:r="http://schemas.openxmlformats.org/officeDocument/2006/relationships" xmlns:m="http://schemas.openxmlformats.org/officeDocument/2006/math" xmlns:v="urn:schemas-microsoft-com:vml" xmlns:wp14="http://schemas.microsoft.com/office/word/2010/wordprocessingDrawing" xmlns:wp="http://schemas.openxmlformats.org/drawingml/2006/wordprocessingDrawing" xmlns:w10="urn:schemas-microsoft-com:office:word" xmlns:w="http://schemas.openxmlformats.org/wordprocessingml/2006/main" xmlns:w14="http://schemas.microsoft.com/office/word/2010/wordml" xmlns:wpg="http://schemas.microsoft.com/office/word/2010/wordprocessingGroup" xmlns:wpi="http://schemas.microsoft.com/office/word/2010/wordprocessingInk" xmlns:wne="http://schemas.microsoft.com/office/word/2006/wordml" xmlns:wps="http://schemas.microsoft.com/office/word/2010/wordprocessingShape" mc:Ignorable="w14 wp14">
   <w:body>
     <w:p>
       <w:r>
@@ -15,7 +15,15 @@
     </w:p>
     <w:p>
       <w:r>
-        <w:t>Manuscript: SCOPE++: Sequence Classification of homoPolymer Emissions.</w:t>
+        <w:t xml:space="preserve">Manuscript: SCOPE++: Sequence Classification of </w:t>
+      </w:r>
+      <w:proofErr w:type="spellStart"/>
+      <w:r>
+        <w:t>homoPolymer</w:t>
+      </w:r>
+      <w:proofErr w:type="spellEnd"/>
+      <w:r>
+        <w:t xml:space="preserve"> Emissions.</w:t>
       </w:r>
     </w:p>
     <w:p/>
@@ -214,12 +222,14 @@
         </w:rPr>
         <w:t>You could, and should, do a lot better with respect to referencing appropriate concepts.</w:t>
       </w:r>
+      <w:proofErr w:type="gramStart"/>
       <w:r>
         <w:rPr>
           <w:rFonts w:eastAsia="Times New Roman" w:cs="Times New Roman"/>
         </w:rPr>
         <w:t>”.</w:t>
       </w:r>
+      <w:proofErr w:type="gramEnd"/>
     </w:p>
     <w:p>
       <w:pPr>
@@ -245,22 +255,37 @@
         <w:rPr>
           <w:rFonts w:eastAsia="Times New Roman" w:cs="Times New Roman"/>
         </w:rPr>
-        <w:t>: We have added references to materials on HMM (the Durbin book, and the class 1986 Rabiner overview paper), as well as a few words of explanation when first introducing Viterbi and Baum-Welch.</w:t>
-      </w:r>
-    </w:p>
-    <w:p>
-      <w:pPr>
-        <w:rPr>
-          <w:rFonts w:eastAsia="Times New Roman" w:cs="Times New Roman"/>
-        </w:rPr>
-      </w:pPr>
-    </w:p>
-    <w:p>
-      <w:pPr>
-        <w:rPr>
-          <w:rFonts w:eastAsia="Times New Roman" w:cs="Times New Roman"/>
-        </w:rPr>
-      </w:pPr>
+        <w:t xml:space="preserve">: We have added references to materials on HMM (the Durbin book, and the class 1986 </w:t>
+      </w:r>
+      <w:proofErr w:type="spellStart"/>
+      <w:r>
+        <w:rPr>
+          <w:rFonts w:eastAsia="Times New Roman" w:cs="Times New Roman"/>
+        </w:rPr>
+        <w:t>Rabiner</w:t>
+      </w:r>
+      <w:proofErr w:type="spellEnd"/>
+      <w:r>
+        <w:rPr>
+          <w:rFonts w:eastAsia="Times New Roman" w:cs="Times New Roman"/>
+        </w:rPr>
+        <w:t xml:space="preserve"> overview paper), as well as a few words of explanation when first introducing Viterbi and Baum-Welch.</w:t>
+      </w:r>
+    </w:p>
+    <w:p>
+      <w:pPr>
+        <w:rPr>
+          <w:rFonts w:eastAsia="Times New Roman" w:cs="Times New Roman"/>
+        </w:rPr>
+      </w:pPr>
+    </w:p>
+    <w:p>
+      <w:pPr>
+        <w:rPr>
+          <w:rFonts w:eastAsia="Times New Roman" w:cs="Times New Roman"/>
+        </w:rPr>
+      </w:pPr>
+      <w:proofErr w:type="gramStart"/>
       <w:r>
         <w:rPr>
           <w:rFonts w:eastAsia="Times New Roman" w:cs="Times New Roman"/>
@@ -285,7 +310,52 @@
         <w:rPr>
           <w:rFonts w:eastAsia="Times New Roman" w:cs="Times New Roman"/>
         </w:rPr>
-        <w:t xml:space="preserve"> (as well as mention Rabiner).  Following this we have added citations to Dubin as appropriate. Note that we opted to emphasize the Durbin book, as opposed to original papers, as we feel that while difficult, it is still easier for a more biologically oriented research</w:t>
+        <w:t xml:space="preserve"> (as well as mention </w:t>
+      </w:r>
+      <w:proofErr w:type="spellStart"/>
+      <w:r>
+        <w:rPr>
+          <w:rFonts w:eastAsia="Times New Roman" w:cs="Times New Roman"/>
+        </w:rPr>
+        <w:t>Rabiner</w:t>
+      </w:r>
+      <w:proofErr w:type="spellEnd"/>
+      <w:r>
+        <w:rPr>
+          <w:rFonts w:eastAsia="Times New Roman" w:cs="Times New Roman"/>
+        </w:rPr>
+        <w:t>).</w:t>
+      </w:r>
+      <w:proofErr w:type="gramEnd"/>
+      <w:r>
+        <w:rPr>
+          <w:rFonts w:eastAsia="Times New Roman" w:cs="Times New Roman"/>
+        </w:rPr>
+        <w:t xml:space="preserve">  Following this we have added citations to Du</w:t>
+      </w:r>
+      <w:r>
+        <w:rPr>
+          <w:rFonts w:eastAsia="Times New Roman" w:cs="Times New Roman"/>
+        </w:rPr>
+        <w:t>r</w:t>
+      </w:r>
+      <w:r>
+        <w:rPr>
+          <w:rFonts w:eastAsia="Times New Roman" w:cs="Times New Roman"/>
+        </w:rPr>
+        <w:t>bin as appropriate. Note that we opted to emphasize the Durbin book, as opposed to original papers, as we feel that while diff</w:t>
+      </w:r>
+      <w:r>
+        <w:rPr>
+          <w:rFonts w:eastAsia="Times New Roman" w:cs="Times New Roman"/>
+        </w:rPr>
+        <w:t xml:space="preserve">icult, it is still easier for </w:t>
+      </w:r>
+      <w:r>
+        <w:rPr>
+          <w:rFonts w:eastAsia="Times New Roman" w:cs="Times New Roman"/>
+        </w:rPr>
+        <w:t>more biologically oriented research</w:t>
       </w:r>
       <w:r>
         <w:rPr>
@@ -515,7 +585,21 @@
         <w:rPr>
           <w:rFonts w:eastAsia="Times New Roman" w:cs="Times New Roman"/>
         </w:rPr>
-        <w:t>Take a set of actual sequences and hand-annotate them for poly(A) tails. We had six sets covering three organisms</w:t>
+        <w:t xml:space="preserve">Take a set of actual sequences and hand-annotate them for </w:t>
+      </w:r>
+      <w:proofErr w:type="gramStart"/>
+      <w:r>
+        <w:rPr>
+          <w:rFonts w:eastAsia="Times New Roman" w:cs="Times New Roman"/>
+        </w:rPr>
+        <w:t>poly(</w:t>
+      </w:r>
+      <w:proofErr w:type="gramEnd"/>
+      <w:r>
+        <w:rPr>
+          <w:rFonts w:eastAsia="Times New Roman" w:cs="Times New Roman"/>
+        </w:rPr>
+        <w:t>A) tails. We had six sets covering three organisms</w:t>
       </w:r>
       <w:r>
         <w:rPr>
@@ -584,11 +668,19 @@
         </w:rPr>
         <w:t xml:space="preserve"> </w:t>
       </w:r>
-      <w:r>
-        <w:rPr>
-          <w:rFonts w:eastAsia="Times New Roman" w:cs="Times New Roman"/>
-        </w:rPr>
-        <w:t xml:space="preserve">What </w:t>
+      <w:proofErr w:type="gramStart"/>
+      <w:r>
+        <w:rPr>
+          <w:rFonts w:eastAsia="Times New Roman" w:cs="Times New Roman"/>
+        </w:rPr>
+        <w:t>What</w:t>
+      </w:r>
+      <w:proofErr w:type="gramEnd"/>
+      <w:r>
+        <w:rPr>
+          <w:rFonts w:eastAsia="Times New Roman" w:cs="Times New Roman"/>
+        </w:rPr>
+        <w:t xml:space="preserve"> </w:t>
       </w:r>
       <w:r>
         <w:rPr>
@@ -612,7 +704,21 @@
         <w:rPr>
           <w:rFonts w:eastAsia="Times New Roman" w:cs="Times New Roman"/>
         </w:rPr>
-        <w:t xml:space="preserve"> a poly(A) tail</w:t>
+        <w:t xml:space="preserve"> a </w:t>
+      </w:r>
+      <w:proofErr w:type="gramStart"/>
+      <w:r>
+        <w:rPr>
+          <w:rFonts w:eastAsia="Times New Roman" w:cs="Times New Roman"/>
+        </w:rPr>
+        <w:t>poly(</w:t>
+      </w:r>
+      <w:proofErr w:type="gramEnd"/>
+      <w:r>
+        <w:rPr>
+          <w:rFonts w:eastAsia="Times New Roman" w:cs="Times New Roman"/>
+        </w:rPr>
+        <w:t>A) tail</w:t>
       </w:r>
       <w:r>
         <w:rPr>
@@ -703,6 +809,7 @@
           <w:rFonts w:eastAsia="Times New Roman" w:cs="Times New Roman"/>
         </w:rPr>
       </w:pPr>
+      <w:proofErr w:type="gramStart"/>
       <w:r>
         <w:rPr>
           <w:rFonts w:eastAsia="Times New Roman" w:cs="Times New Roman"/>
@@ -716,6 +823,7 @@
         </w:rPr>
         <w:t>: We have rewritten the “Benchmark Sets” subjection of Methods (trying to describe the above more concisely).</w:t>
       </w:r>
+      <w:proofErr w:type="gramEnd"/>
     </w:p>
     <w:p>
       <w:pPr>
@@ -764,7 +872,7 @@
           <w:color w:val="000033"/>
           <w:shd w:val="clear" w:color="auto" w:fill="FFFFFF"/>
         </w:rPr>
-        <w:t xml:space="preserve">More detail on the actual HMM would be appreciated.  For example, if you have only one "in a homopolymer" internal state, but this state </w:t>
+        <w:t xml:space="preserve">More detail on the actual HMM would be appreciated.  For example, if you have only one "in a homopolymer" internal state, but this state accepts errors, what prevents it from accepting two long homopolymers, separated </w:t>
       </w:r>
       <w:r>
         <w:rPr>
@@ -773,7 +881,7 @@
           <w:shd w:val="clear" w:color="auto" w:fill="FFFFFF"/>
         </w:rPr>
         <w:lastRenderedPageBreak/>
-        <w:t>accepts errors, what prevents it from accepting two long homopolymers, separated by a large number (but small proportional to the length of the two homopolymers) of non-homopolymer bases?”</w:t>
+        <w:t>by a large number (but small proportional to the length of the two homopolymers) of non-homopolymer bases?”</w:t>
       </w:r>
     </w:p>
     <w:p>
@@ -806,7 +914,25 @@
           <w:color w:val="000033"/>
           <w:shd w:val="clear" w:color="auto" w:fill="FFFFFF"/>
         </w:rPr>
-        <w:t xml:space="preserve"> Certain potential errors are likely unavoidable for any method based solely on sequence analysis.  (Another example: if a non-tail A base happens to fall next to the poly(A) tail, it is inevitably going to be included as part of the tail – and it seems unlikely that this could even be verified as a mistake save through wet-lab techniques.)  We argue that </w:t>
+        <w:t xml:space="preserve"> Certain potential errors are likely unavoidable for any method based solely on sequence analysis.  (Another example: if a non-tail A base happens to fall next to the </w:t>
+      </w:r>
+      <w:proofErr w:type="gramStart"/>
+      <w:r>
+        <w:rPr>
+          <w:rFonts w:eastAsia="Times New Roman" w:cs="Times New Roman"/>
+          <w:color w:val="000033"/>
+          <w:shd w:val="clear" w:color="auto" w:fill="FFFFFF"/>
+        </w:rPr>
+        <w:t>poly(</w:t>
+      </w:r>
+      <w:proofErr w:type="gramEnd"/>
+      <w:r>
+        <w:rPr>
+          <w:rFonts w:eastAsia="Times New Roman" w:cs="Times New Roman"/>
+          <w:color w:val="000033"/>
+          <w:shd w:val="clear" w:color="auto" w:fill="FFFFFF"/>
+        </w:rPr>
+        <w:t xml:space="preserve">A) tail, it is inevitably going to be included as part of the tail – and it seems unlikely that this could even be verified as a mistake save through wet-lab techniques.)  We argue that </w:t>
       </w:r>
       <w:r>
         <w:rPr>
@@ -942,19 +1068,45 @@
         <w:rPr>
           <w:rFonts w:eastAsia="Times New Roman" w:cs="Times New Roman"/>
         </w:rPr>
-        <w:t xml:space="preserve">  This was a great idea, and a description of the results have been added to the paper (paragraph 2 of Results – we included a text description only, as</w:t>
-      </w:r>
-      <w:r>
-        <w:rPr>
-          <w:rFonts w:eastAsia="Times New Roman" w:cs="Times New Roman"/>
-        </w:rPr>
-        <w:t xml:space="preserve"> the results plots were so stark</w:t>
-      </w:r>
-      <w:r>
-        <w:rPr>
-          <w:rFonts w:eastAsia="Times New Roman" w:cs="Times New Roman"/>
-        </w:rPr>
-        <w:t xml:space="preserve"> as to be uninteresting, and not worth extending the length of the paper). </w:t>
+        <w:t xml:space="preserve">  This was a great idea, and </w:t>
+      </w:r>
+      <w:r>
+        <w:rPr>
+          <w:rFonts w:eastAsia="Times New Roman" w:cs="Times New Roman"/>
+        </w:rPr>
+        <w:t>descriptions of the results have</w:t>
+      </w:r>
+      <w:r>
+        <w:rPr>
+          <w:rFonts w:eastAsia="Times New Roman" w:cs="Times New Roman"/>
+        </w:rPr>
+        <w:t xml:space="preserve"> been added to the paper (paragraph 2 of Results – we included a text description only, as</w:t>
+      </w:r>
+      <w:r>
+        <w:rPr>
+          <w:rFonts w:eastAsia="Times New Roman" w:cs="Times New Roman"/>
+        </w:rPr>
+        <w:t xml:space="preserve"> the results plots were </w:t>
+      </w:r>
+      <w:del w:id="0" w:author="Morton" w:date="2014-06-30T17:13:00Z">
+        <w:r>
+          <w:rPr>
+            <w:rFonts w:eastAsia="Times New Roman" w:cs="Times New Roman"/>
+          </w:rPr>
+          <w:delText>so stark</w:delText>
+        </w:r>
+        <w:r>
+          <w:rPr>
+            <w:rFonts w:eastAsia="Times New Roman" w:cs="Times New Roman"/>
+          </w:rPr>
+          <w:delText xml:space="preserve"> as to be </w:delText>
+        </w:r>
+      </w:del>
+      <w:r>
+        <w:rPr>
+          <w:rFonts w:eastAsia="Times New Roman" w:cs="Times New Roman"/>
+        </w:rPr>
+        <w:t xml:space="preserve">uninteresting, and not worth extending the length of the paper). </w:t>
       </w:r>
       <w:r>
         <w:rPr>
@@ -982,6 +1134,7 @@
           <w:rFonts w:eastAsia="Times New Roman" w:cs="Times New Roman"/>
         </w:rPr>
       </w:pPr>
+      <w:proofErr w:type="gramStart"/>
       <w:r>
         <w:rPr>
           <w:rFonts w:eastAsia="Times New Roman" w:cs="Times New Roman"/>
@@ -1007,6 +1160,7 @@
         </w:rPr>
         <w:t>Discussion has been added in what is now the second paragraph of the Results section.</w:t>
       </w:r>
+      <w:proofErr w:type="gramEnd"/>
     </w:p>
     <w:p>
       <w:pPr>
@@ -1094,11 +1248,27 @@
           <w:rFonts w:eastAsia="Times New Roman" w:cs="Times New Roman"/>
         </w:rPr>
       </w:pPr>
-      <w:r>
-        <w:rPr>
-          <w:rFonts w:eastAsia="Times New Roman" w:cs="Times New Roman"/>
-        </w:rPr>
-        <w:t xml:space="preserve">Its our belief that Baum-Welch does not help because our preliminary estimation of the HMM parameters are fairly close to the correct values; spending time on Baum-Welch to improve the estimation is not worth the </w:t>
+      <w:del w:id="1" w:author="Morton" w:date="2014-06-30T17:14:00Z">
+        <w:r>
+          <w:rPr>
+            <w:rFonts w:eastAsia="Times New Roman" w:cs="Times New Roman"/>
+          </w:rPr>
+          <w:delText>Its</w:delText>
+        </w:r>
+      </w:del>
+      <w:ins w:id="2" w:author="Morton" w:date="2014-06-30T17:14:00Z">
+        <w:r>
+          <w:rPr>
+            <w:rFonts w:eastAsia="Times New Roman" w:cs="Times New Roman"/>
+          </w:rPr>
+          <w:t>It’s</w:t>
+        </w:r>
+      </w:ins>
+      <w:r>
+        <w:rPr>
+          <w:rFonts w:eastAsia="Times New Roman" w:cs="Times New Roman"/>
+        </w:rPr>
+        <w:t xml:space="preserve"> our belief that Baum-Welch does not help because our preliminary estimation of the HMM parameters are fairly close to the correct values; spending time on Baum-Welch to improve the estimation is not worth the </w:t>
       </w:r>
       <w:r>
         <w:rPr>
@@ -1123,7 +1293,21 @@
         <w:rPr>
           <w:rFonts w:eastAsia="Times New Roman" w:cs="Times New Roman"/>
         </w:rPr>
-        <w:t xml:space="preserve">As suggested, we implemented an alternative HMM model consisting of two states (“poly(A)” and (“non-poly(A)”), and as predicted – it failed.  </w:t>
+        <w:t>As suggested, we implemented an alternative HMM model consisting of two states (“</w:t>
+      </w:r>
+      <w:proofErr w:type="gramStart"/>
+      <w:r>
+        <w:rPr>
+          <w:rFonts w:eastAsia="Times New Roman" w:cs="Times New Roman"/>
+        </w:rPr>
+        <w:t>poly(</w:t>
+      </w:r>
+      <w:proofErr w:type="gramEnd"/>
+      <w:r>
+        <w:rPr>
+          <w:rFonts w:eastAsia="Times New Roman" w:cs="Times New Roman"/>
+        </w:rPr>
+        <w:t xml:space="preserve">A)” and (“non-poly(A)”), and as predicted – it failed.  </w:t>
       </w:r>
       <w:r>
         <w:rPr>
@@ -1149,6 +1333,14 @@
         </w:rPr>
         <w:t>again</w:t>
       </w:r>
+      <w:ins w:id="3" w:author="Morton" w:date="2014-06-30T17:14:00Z">
+        <w:r>
+          <w:rPr>
+            <w:rFonts w:eastAsia="Times New Roman" w:cs="Times New Roman"/>
+          </w:rPr>
+          <w:t xml:space="preserve"> </w:t>
+        </w:r>
+      </w:ins>
       <w:r>
         <w:rPr>
           <w:rFonts w:eastAsia="Times New Roman" w:cs="Times New Roman"/>
@@ -1174,6 +1366,7 @@
           <w:rFonts w:eastAsia="Times New Roman" w:cs="Times New Roman"/>
         </w:rPr>
       </w:pPr>
+      <w:proofErr w:type="gramStart"/>
       <w:r>
         <w:rPr>
           <w:rFonts w:eastAsia="Times New Roman" w:cs="Times New Roman"/>
@@ -1185,7 +1378,14 @@
         <w:rPr>
           <w:rFonts w:eastAsia="Times New Roman" w:cs="Times New Roman"/>
         </w:rPr>
-        <w:t xml:space="preserve">: The first point is addressed in the third paragraph of the “Parameter Estimation” section.  The second point is covered in what is now the third paragraph of </w:t>
+        <w:t>: The first point is addressed in the third paragraph of the “Parameter Estimation” section.</w:t>
+      </w:r>
+      <w:proofErr w:type="gramEnd"/>
+      <w:r>
+        <w:rPr>
+          <w:rFonts w:eastAsia="Times New Roman" w:cs="Times New Roman"/>
+        </w:rPr>
+        <w:t xml:space="preserve">  The second point is covered in what is now the third paragraph of </w:t>
       </w:r>
       <w:r>
         <w:rPr>
@@ -1235,7 +1435,35 @@
           <w:color w:val="000033"/>
           <w:shd w:val="clear" w:color="auto" w:fill="FFFFFF"/>
         </w:rPr>
-        <w:t>Can the approach be extended to arbitrary (non homogenous) tandem repeats?”</w:t>
+        <w:t>Can the approach be extended to arbitrary (</w:t>
+      </w:r>
+      <w:proofErr w:type="spellStart"/>
+      <w:r>
+        <w:rPr>
+          <w:rFonts w:eastAsia="Times New Roman" w:cs="Times New Roman"/>
+          <w:color w:val="000033"/>
+          <w:shd w:val="clear" w:color="auto" w:fill="FFFFFF"/>
+        </w:rPr>
+        <w:t>non homogen</w:t>
+      </w:r>
+      <w:bookmarkStart w:id="4" w:name="_GoBack"/>
+      <w:bookmarkEnd w:id="4"/>
+      <w:r>
+        <w:rPr>
+          <w:rFonts w:eastAsia="Times New Roman" w:cs="Times New Roman"/>
+          <w:color w:val="000033"/>
+          <w:shd w:val="clear" w:color="auto" w:fill="FFFFFF"/>
+        </w:rPr>
+        <w:t>ous</w:t>
+      </w:r>
+      <w:proofErr w:type="spellEnd"/>
+      <w:r>
+        <w:rPr>
+          <w:rFonts w:eastAsia="Times New Roman" w:cs="Times New Roman"/>
+          <w:color w:val="000033"/>
+          <w:shd w:val="clear" w:color="auto" w:fill="FFFFFF"/>
+        </w:rPr>
+        <w:t>) tandem repeats?”</w:t>
       </w:r>
     </w:p>
     <w:p>
@@ -1304,6 +1532,7 @@
           <w:rFonts w:eastAsia="Times New Roman" w:cs="Times New Roman"/>
         </w:rPr>
       </w:pPr>
+      <w:proofErr w:type="gramStart"/>
       <w:r>
         <w:rPr>
           <w:rFonts w:eastAsia="Times New Roman" w:cs="Times New Roman"/>
@@ -1337,22 +1566,21 @@
         </w:rPr>
         <w:t>ast paragraph of the conclusion.</w:t>
       </w:r>
-    </w:p>
-    <w:p>
-      <w:pPr>
-        <w:rPr>
-          <w:rFonts w:eastAsia="Times New Roman" w:cs="Times New Roman"/>
-        </w:rPr>
-      </w:pPr>
-    </w:p>
-    <w:p>
-      <w:pPr>
-        <w:rPr>
-          <w:rFonts w:eastAsia="Times New Roman" w:cs="Times New Roman"/>
-        </w:rPr>
-      </w:pPr>
-      <w:bookmarkStart w:id="0" w:name="_GoBack"/>
-      <w:bookmarkEnd w:id="0"/>
+      <w:proofErr w:type="gramEnd"/>
+    </w:p>
+    <w:p>
+      <w:pPr>
+        <w:rPr>
+          <w:rFonts w:eastAsia="Times New Roman" w:cs="Times New Roman"/>
+        </w:rPr>
+      </w:pPr>
+    </w:p>
+    <w:p>
+      <w:pPr>
+        <w:rPr>
+          <w:rFonts w:eastAsia="Times New Roman" w:cs="Times New Roman"/>
+        </w:rPr>
+      </w:pPr>
     </w:p>
     <w:sectPr>
       <w:pgSz w:w="12240" w:h="15840"/>
@@ -1365,7 +1593,7 @@
 </file>
 
 <file path=word/endnotes.xml><?xml version="1.0" encoding="utf-8"?>
-<w:endnotes xmlns:wpc="http://schemas.microsoft.com/office/word/2010/wordprocessingCanvas" xmlns:mo="http://schemas.microsoft.com/office/mac/office/2008/main" xmlns:mc="http://schemas.openxmlformats.org/markup-compatibility/2006" xmlns:mv="urn:schemas-microsoft-com:mac:vml" xmlns:o="urn:schemas-microsoft-com:office:office" xmlns:r="http://schemas.openxmlformats.org/officeDocument/2006/relationships" xmlns:m="http://schemas.openxmlformats.org/officeDocument/2006/math" xmlns:v="urn:schemas-microsoft-com:vml" xmlns:wp14="http://schemas.microsoft.com/office/word/2010/wordprocessingDrawing" xmlns:wp="http://schemas.openxmlformats.org/drawingml/2006/wordprocessingDrawing" xmlns:w10="urn:schemas-microsoft-com:office:word" xmlns:w="http://schemas.openxmlformats.org/wordprocessingml/2006/main" xmlns:w14="http://schemas.microsoft.com/office/word/2010/wordml" xmlns:wpg="http://schemas.microsoft.com/office/word/2010/wordprocessingGroup" xmlns:wpi="http://schemas.microsoft.com/office/word/2010/wordprocessingInk" xmlns:wne="http://schemas.microsoft.com/office/word/2006/wordml" xmlns:wps="http://schemas.microsoft.com/office/word/2010/wordprocessingShape" mc:Ignorable="w14 wp14">
+<w:endnotes xmlns:wpc="http://schemas.microsoft.com/office/word/2010/wordprocessingCanvas" xmlns:mc="http://schemas.openxmlformats.org/markup-compatibility/2006" xmlns:o="urn:schemas-microsoft-com:office:office" xmlns:r="http://schemas.openxmlformats.org/officeDocument/2006/relationships" xmlns:m="http://schemas.openxmlformats.org/officeDocument/2006/math" xmlns:v="urn:schemas-microsoft-com:vml" xmlns:wp14="http://schemas.microsoft.com/office/word/2010/wordprocessingDrawing" xmlns:wp="http://schemas.openxmlformats.org/drawingml/2006/wordprocessingDrawing" xmlns:w10="urn:schemas-microsoft-com:office:word" xmlns:w="http://schemas.openxmlformats.org/wordprocessingml/2006/main" xmlns:w14="http://schemas.microsoft.com/office/word/2010/wordml" xmlns:wpg="http://schemas.microsoft.com/office/word/2010/wordprocessingGroup" xmlns:wpi="http://schemas.microsoft.com/office/word/2010/wordprocessingInk" xmlns:wne="http://schemas.microsoft.com/office/word/2006/wordml" xmlns:wps="http://schemas.microsoft.com/office/word/2010/wordprocessingShape" mc:Ignorable="w14 wp14">
   <w:endnote w:type="separator" w:id="-1">
     <w:p>
       <w:r>
@@ -1384,7 +1612,7 @@
 </file>
 
 <file path=word/footnotes.xml><?xml version="1.0" encoding="utf-8"?>
-<w:footnotes xmlns:wpc="http://schemas.microsoft.com/office/word/2010/wordprocessingCanvas" xmlns:mo="http://schemas.microsoft.com/office/mac/office/2008/main" xmlns:mc="http://schemas.openxmlformats.org/markup-compatibility/2006" xmlns:mv="urn:schemas-microsoft-com:mac:vml" xmlns:o="urn:schemas-microsoft-com:office:office" xmlns:r="http://schemas.openxmlformats.org/officeDocument/2006/relationships" xmlns:m="http://schemas.openxmlformats.org/officeDocument/2006/math" xmlns:v="urn:schemas-microsoft-com:vml" xmlns:wp14="http://schemas.microsoft.com/office/word/2010/wordprocessingDrawing" xmlns:wp="http://schemas.openxmlformats.org/drawingml/2006/wordprocessingDrawing" xmlns:w10="urn:schemas-microsoft-com:office:word" xmlns:w="http://schemas.openxmlformats.org/wordprocessingml/2006/main" xmlns:w14="http://schemas.microsoft.com/office/word/2010/wordml" xmlns:wpg="http://schemas.microsoft.com/office/word/2010/wordprocessingGroup" xmlns:wpi="http://schemas.microsoft.com/office/word/2010/wordprocessingInk" xmlns:wne="http://schemas.microsoft.com/office/word/2006/wordml" xmlns:wps="http://schemas.microsoft.com/office/word/2010/wordprocessingShape" mc:Ignorable="w14 wp14">
+<w:footnotes xmlns:wpc="http://schemas.microsoft.com/office/word/2010/wordprocessingCanvas" xmlns:mc="http://schemas.openxmlformats.org/markup-compatibility/2006" xmlns:o="urn:schemas-microsoft-com:office:office" xmlns:r="http://schemas.openxmlformats.org/officeDocument/2006/relationships" xmlns:m="http://schemas.openxmlformats.org/officeDocument/2006/math" xmlns:v="urn:schemas-microsoft-com:vml" xmlns:wp14="http://schemas.microsoft.com/office/word/2010/wordprocessingDrawing" xmlns:wp="http://schemas.openxmlformats.org/drawingml/2006/wordprocessingDrawing" xmlns:w10="urn:schemas-microsoft-com:office:word" xmlns:w="http://schemas.openxmlformats.org/wordprocessingml/2006/main" xmlns:w14="http://schemas.microsoft.com/office/word/2010/wordml" xmlns:wpg="http://schemas.microsoft.com/office/word/2010/wordprocessingGroup" xmlns:wpi="http://schemas.microsoft.com/office/word/2010/wordprocessingInk" xmlns:wne="http://schemas.microsoft.com/office/word/2006/wordml" xmlns:wps="http://schemas.microsoft.com/office/word/2010/wordprocessingShape" mc:Ignorable="w14 wp14">
   <w:footnote w:type="separator" w:id="-1">
     <w:p>
       <w:r>
@@ -1421,7 +1649,23 @@
           <w:sz w:val="18"/>
           <w:szCs w:val="18"/>
         </w:rPr>
-        <w:t xml:space="preserve"> Half our sets were from the complementary strand, thus containing poly(T) tails – where the appropriate adjustments were made.</w:t>
+        <w:t xml:space="preserve"> Half our sets were from the complementary strand, thus containing </w:t>
+      </w:r>
+      <w:proofErr w:type="gramStart"/>
+      <w:r>
+        <w:rPr>
+          <w:sz w:val="18"/>
+          <w:szCs w:val="18"/>
+        </w:rPr>
+        <w:t>poly(</w:t>
+      </w:r>
+      <w:proofErr w:type="gramEnd"/>
+      <w:r>
+        <w:rPr>
+          <w:sz w:val="18"/>
+          <w:szCs w:val="18"/>
+        </w:rPr>
+        <w:t>T) tails – where the appropriate adjustments were made.</w:t>
       </w:r>
     </w:p>
   </w:footnote>
@@ -1429,7 +1673,7 @@
 </file>
 
 <file path=word/numbering.xml><?xml version="1.0" encoding="utf-8"?>
-<w:numbering xmlns:wpc="http://schemas.microsoft.com/office/word/2010/wordprocessingCanvas" xmlns:mo="http://schemas.microsoft.com/office/mac/office/2008/main" xmlns:mc="http://schemas.openxmlformats.org/markup-compatibility/2006" xmlns:mv="urn:schemas-microsoft-com:mac:vml" xmlns:o="urn:schemas-microsoft-com:office:office" xmlns:r="http://schemas.openxmlformats.org/officeDocument/2006/relationships" xmlns:m="http://schemas.openxmlformats.org/officeDocument/2006/math" xmlns:v="urn:schemas-microsoft-com:vml" xmlns:wp14="http://schemas.microsoft.com/office/word/2010/wordprocessingDrawing" xmlns:wp="http://schemas.openxmlformats.org/drawingml/2006/wordprocessingDrawing" xmlns:w10="urn:schemas-microsoft-com:office:word" xmlns:w="http://schemas.openxmlformats.org/wordprocessingml/2006/main" xmlns:w14="http://schemas.microsoft.com/office/word/2010/wordml" xmlns:wpg="http://schemas.microsoft.com/office/word/2010/wordprocessingGroup" xmlns:wpi="http://schemas.microsoft.com/office/word/2010/wordprocessingInk" xmlns:wne="http://schemas.microsoft.com/office/word/2006/wordml" xmlns:wps="http://schemas.microsoft.com/office/word/2010/wordprocessingShape" mc:Ignorable="w14 wp14">
+<w:numbering xmlns:wpc="http://schemas.microsoft.com/office/word/2010/wordprocessingCanvas" xmlns:mc="http://schemas.openxmlformats.org/markup-compatibility/2006" xmlns:o="urn:schemas-microsoft-com:office:office" xmlns:r="http://schemas.openxmlformats.org/officeDocument/2006/relationships" xmlns:m="http://schemas.openxmlformats.org/officeDocument/2006/math" xmlns:v="urn:schemas-microsoft-com:vml" xmlns:wp14="http://schemas.microsoft.com/office/word/2010/wordprocessingDrawing" xmlns:wp="http://schemas.openxmlformats.org/drawingml/2006/wordprocessingDrawing" xmlns:w10="urn:schemas-microsoft-com:office:word" xmlns:w="http://schemas.openxmlformats.org/wordprocessingml/2006/main" xmlns:w14="http://schemas.microsoft.com/office/word/2010/wordml" xmlns:wpg="http://schemas.microsoft.com/office/word/2010/wordprocessingGroup" xmlns:wpi="http://schemas.microsoft.com/office/word/2010/wordprocessingInk" xmlns:wne="http://schemas.microsoft.com/office/word/2006/wordml" xmlns:wps="http://schemas.microsoft.com/office/word/2010/wordprocessingShape" mc:Ignorable="w14 wp14">
   <w:abstractNum w:abstractNumId="0">
     <w:nsid w:val="59CC406C"/>
     <w:multiLevelType w:val="hybridMultilevel"/>
@@ -1627,7 +1871,7 @@
     </w:rPrDefault>
     <w:pPrDefault/>
   </w:docDefaults>
-  <w:latentStyles w:defLockedState="0" w:defUIPriority="99" w:defSemiHidden="1" w:defUnhideWhenUsed="1" w:defQFormat="0" w:count="276">
+  <w:latentStyles w:defLockedState="0" w:defUIPriority="99" w:defSemiHidden="1" w:defUnhideWhenUsed="1" w:defQFormat="0" w:count="267">
     <w:lsdException w:name="Normal" w:semiHidden="0" w:uiPriority="0" w:unhideWhenUsed="0" w:qFormat="1"/>
     <w:lsdException w:name="heading 1" w:semiHidden="0" w:uiPriority="9" w:unhideWhenUsed="0" w:qFormat="1"/>
     <w:lsdException w:name="heading 2" w:uiPriority="9" w:qFormat="1"/>
@@ -1803,7 +2047,6 @@
     <w:uiPriority w:val="59"/>
     <w:rsid w:val="004539E3"/>
     <w:tblPr>
-      <w:tblInd w:w="0" w:type="dxa"/>
       <w:tblBorders>
         <w:top w:val="single" w:sz="4" w:space="0" w:color="auto"/>
         <w:left w:val="single" w:sz="4" w:space="0" w:color="auto"/>
@@ -1812,12 +2055,6 @@
         <w:insideH w:val="single" w:sz="4" w:space="0" w:color="auto"/>
         <w:insideV w:val="single" w:sz="4" w:space="0" w:color="auto"/>
       </w:tblBorders>
-      <w:tblCellMar>
-        <w:top w:w="0" w:type="dxa"/>
-        <w:left w:w="108" w:type="dxa"/>
-        <w:bottom w:w="0" w:type="dxa"/>
-        <w:right w:w="108" w:type="dxa"/>
-      </w:tblCellMar>
     </w:tblPr>
   </w:style>
   <w:style w:type="paragraph" w:styleId="ListParagraph">
@@ -1860,7 +2097,7 @@
 </file>
 
 <file path=word/stylesWithEffects.xml><?xml version="1.0" encoding="utf-8"?>
-<w:styles xmlns:wpc="http://schemas.microsoft.com/office/word/2010/wordprocessingCanvas" xmlns:mo="http://schemas.microsoft.com/office/mac/office/2008/main" xmlns:mc="http://schemas.openxmlformats.org/markup-compatibility/2006" xmlns:mv="urn:schemas-microsoft-com:mac:vml" xmlns:o="urn:schemas-microsoft-com:office:office" xmlns:r="http://schemas.openxmlformats.org/officeDocument/2006/relationships" xmlns:m="http://schemas.openxmlformats.org/officeDocument/2006/math" xmlns:v="urn:schemas-microsoft-com:vml" xmlns:wp14="http://schemas.microsoft.com/office/word/2010/wordprocessingDrawing" xmlns:wp="http://schemas.openxmlformats.org/drawingml/2006/wordprocessingDrawing" xmlns:w10="urn:schemas-microsoft-com:office:word" xmlns:w="http://schemas.openxmlformats.org/wordprocessingml/2006/main" xmlns:w14="http://schemas.microsoft.com/office/word/2010/wordml" xmlns:wpg="http://schemas.microsoft.com/office/word/2010/wordprocessingGroup" xmlns:wpi="http://schemas.microsoft.com/office/word/2010/wordprocessingInk" xmlns:wne="http://schemas.microsoft.com/office/word/2006/wordml" xmlns:wps="http://schemas.microsoft.com/office/word/2010/wordprocessingShape" mc:Ignorable="w14 wp14">
+<w:styles xmlns:wpc="http://schemas.microsoft.com/office/word/2010/wordprocessingCanvas" xmlns:mc="http://schemas.openxmlformats.org/markup-compatibility/2006" xmlns:o="urn:schemas-microsoft-com:office:office" xmlns:r="http://schemas.openxmlformats.org/officeDocument/2006/relationships" xmlns:m="http://schemas.openxmlformats.org/officeDocument/2006/math" xmlns:v="urn:schemas-microsoft-com:vml" xmlns:wp14="http://schemas.microsoft.com/office/word/2010/wordprocessingDrawing" xmlns:wp="http://schemas.openxmlformats.org/drawingml/2006/wordprocessingDrawing" xmlns:w10="urn:schemas-microsoft-com:office:word" xmlns:w="http://schemas.openxmlformats.org/wordprocessingml/2006/main" xmlns:w14="http://schemas.microsoft.com/office/word/2010/wordml" xmlns:wpg="http://schemas.microsoft.com/office/word/2010/wordprocessingGroup" xmlns:wpi="http://schemas.microsoft.com/office/word/2010/wordprocessingInk" xmlns:wne="http://schemas.microsoft.com/office/word/2006/wordml" xmlns:wps="http://schemas.microsoft.com/office/word/2010/wordprocessingShape" mc:Ignorable="w14 wp14">
   <w:docDefaults>
     <w:rPrDefault>
       <w:rPr>
@@ -1872,7 +2109,7 @@
     </w:rPrDefault>
     <w:pPrDefault/>
   </w:docDefaults>
-  <w:latentStyles w:defLockedState="0" w:defUIPriority="99" w:defSemiHidden="1" w:defUnhideWhenUsed="1" w:defQFormat="0" w:count="276">
+  <w:latentStyles w:defLockedState="0" w:defUIPriority="99" w:defSemiHidden="1" w:defUnhideWhenUsed="1" w:defQFormat="0" w:count="267">
     <w:lsdException w:name="Normal" w:semiHidden="0" w:uiPriority="0" w:unhideWhenUsed="0" w:qFormat="1"/>
     <w:lsdException w:name="heading 1" w:semiHidden="0" w:uiPriority="9" w:unhideWhenUsed="0" w:qFormat="1"/>
     <w:lsdException w:name="heading 2" w:uiPriority="9" w:qFormat="1"/>
@@ -2048,7 +2285,6 @@
     <w:uiPriority w:val="59"/>
     <w:rsid w:val="004539E3"/>
     <w:tblPr>
-      <w:tblInd w:w="0" w:type="dxa"/>
       <w:tblBorders>
         <w:top w:val="single" w:sz="4" w:space="0" w:color="auto"/>
         <w:left w:val="single" w:sz="4" w:space="0" w:color="auto"/>
@@ -2057,12 +2293,6 @@
         <w:insideH w:val="single" w:sz="4" w:space="0" w:color="auto"/>
         <w:insideV w:val="single" w:sz="4" w:space="0" w:color="auto"/>
       </w:tblBorders>
-      <w:tblCellMar>
-        <w:top w:w="0" w:type="dxa"/>
-        <w:left w:w="108" w:type="dxa"/>
-        <w:bottom w:w="0" w:type="dxa"/>
-        <w:right w:w="108" w:type="dxa"/>
-      </w:tblCellMar>
     </w:tblPr>
   </w:style>
   <w:style w:type="paragraph" w:styleId="ListParagraph">

</xml_diff>

<commit_message>
Updating Response to Reviewers.
</commit_message>
<xml_diff>
--- a/manuscript/Response to Reviewers.docx
+++ b/manuscript/Response to Reviewers.docx
@@ -1,6 +1,6 @@
 
 <file path=word/document.xml><?xml version="1.0" encoding="utf-8"?>
-<w:document xmlns:wpc="http://schemas.microsoft.com/office/word/2010/wordprocessingCanvas" xmlns:mc="http://schemas.openxmlformats.org/markup-compatibility/2006" xmlns:o="urn:schemas-microsoft-com:office:office" xmlns:r="http://schemas.openxmlformats.org/officeDocument/2006/relationships" xmlns:m="http://schemas.openxmlformats.org/officeDocument/2006/math" xmlns:v="urn:schemas-microsoft-com:vml" xmlns:wp14="http://schemas.microsoft.com/office/word/2010/wordprocessingDrawing" xmlns:wp="http://schemas.openxmlformats.org/drawingml/2006/wordprocessingDrawing" xmlns:w10="urn:schemas-microsoft-com:office:word" xmlns:w="http://schemas.openxmlformats.org/wordprocessingml/2006/main" xmlns:w14="http://schemas.microsoft.com/office/word/2010/wordml" xmlns:wpg="http://schemas.microsoft.com/office/word/2010/wordprocessingGroup" xmlns:wpi="http://schemas.microsoft.com/office/word/2010/wordprocessingInk" xmlns:wne="http://schemas.microsoft.com/office/word/2006/wordml" xmlns:wps="http://schemas.microsoft.com/office/word/2010/wordprocessingShape" mc:Ignorable="w14 wp14">
+<w:document xmlns:wpc="http://schemas.microsoft.com/office/word/2010/wordprocessingCanvas" xmlns:mo="http://schemas.microsoft.com/office/mac/office/2008/main" xmlns:mc="http://schemas.openxmlformats.org/markup-compatibility/2006" xmlns:mv="urn:schemas-microsoft-com:mac:vml" xmlns:o="urn:schemas-microsoft-com:office:office" xmlns:r="http://schemas.openxmlformats.org/officeDocument/2006/relationships" xmlns:m="http://schemas.openxmlformats.org/officeDocument/2006/math" xmlns:v="urn:schemas-microsoft-com:vml" xmlns:wp14="http://schemas.microsoft.com/office/word/2010/wordprocessingDrawing" xmlns:wp="http://schemas.openxmlformats.org/drawingml/2006/wordprocessingDrawing" xmlns:w10="urn:schemas-microsoft-com:office:word" xmlns:w="http://schemas.openxmlformats.org/wordprocessingml/2006/main" xmlns:w14="http://schemas.microsoft.com/office/word/2010/wordml" xmlns:wpg="http://schemas.microsoft.com/office/word/2010/wordprocessingGroup" xmlns:wpi="http://schemas.microsoft.com/office/word/2010/wordprocessingInk" xmlns:wne="http://schemas.microsoft.com/office/word/2006/wordml" xmlns:wps="http://schemas.microsoft.com/office/word/2010/wordprocessingShape" mc:Ignorable="w14 wp14">
   <w:body>
     <w:p>
       <w:r>
@@ -29,7 +29,19 @@
     <w:p/>
     <w:p>
       <w:r>
-        <w:t>We want to thank the reviewer for the very helpful comments.  Due to that input we believe the paper has been significantly improved.  We specifically thank you for suggesting the two comparisons (of SCOPE++ versus a basic tool, and of SCOPE++ versus a near-trivial HMM), which we agree really add something to the overall student.</w:t>
+        <w:t>We want to thank the reviewer for the very helpful comments</w:t>
+      </w:r>
+      <w:r>
+        <w:t>, which led to a significant improvement in this paper</w:t>
+      </w:r>
+      <w:r>
+        <w:t xml:space="preserve">.  We specifically thank you for suggesting the two comparisons (of SCOPE++ versus a basic tool, and of SCOPE++ versus a near-trivial HMM), which we agree really add something to the overall </w:t>
+      </w:r>
+      <w:r>
+        <w:t>study</w:t>
+      </w:r>
+      <w:r>
+        <w:t>.</w:t>
       </w:r>
     </w:p>
     <w:p/>
@@ -48,103 +60,241 @@
     <w:p>
       <w:pPr>
         <w:rPr>
+          <w:rFonts w:eastAsia="Times New Roman" w:cs="Times New Roman"/>
+        </w:rPr>
+      </w:pPr>
+      <w:r>
+        <w:rPr>
           <w:b/>
         </w:rPr>
-      </w:pPr>
-    </w:p>
-    <w:p>
-      <w:pPr>
-        <w:rPr>
-          <w:rFonts w:eastAsia="Times New Roman" w:cs="Times New Roman"/>
-        </w:rPr>
-      </w:pPr>
-      <w:r>
-        <w:rPr>
+        <w:t>Reviewer Comment</w:t>
+      </w:r>
+      <w:r>
+        <w:t>: “</w:t>
+      </w:r>
+      <w:r>
+        <w:rPr>
+          <w:rFonts w:eastAsia="Times New Roman" w:cs="Times New Roman"/>
+          <w:color w:val="000033"/>
+          <w:shd w:val="clear" w:color="auto" w:fill="FFFFFF"/>
+        </w:rPr>
+        <w:t>you really need to proof this manuscript much, much better, before it's ready for publication</w:t>
+      </w:r>
+      <w:r>
+        <w:rPr>
+          <w:rFonts w:eastAsia="Times New Roman" w:cs="Times New Roman"/>
+        </w:rPr>
+        <w:t>”.</w:t>
+      </w:r>
+    </w:p>
+    <w:p>
+      <w:pPr>
+        <w:rPr>
+          <w:rFonts w:eastAsia="Times New Roman" w:cs="Times New Roman"/>
+        </w:rPr>
+      </w:pPr>
+    </w:p>
+    <w:p>
+      <w:pPr>
+        <w:rPr>
+          <w:rFonts w:eastAsia="Times New Roman" w:cs="Times New Roman"/>
+        </w:rPr>
+      </w:pPr>
+      <w:r>
+        <w:rPr>
+          <w:rFonts w:eastAsia="Times New Roman" w:cs="Times New Roman"/>
           <w:b/>
         </w:rPr>
+        <w:t xml:space="preserve">Response: </w:t>
+      </w:r>
+      <w:r>
+        <w:rPr>
+          <w:rFonts w:eastAsia="Times New Roman" w:cs="Times New Roman"/>
+        </w:rPr>
+        <w:t>We apologize, and very much appreciate the fact that the reviewer could look past this.  It looks li</w:t>
+      </w:r>
+      <w:r>
+        <w:rPr>
+          <w:rFonts w:eastAsia="Times New Roman" w:cs="Times New Roman"/>
+        </w:rPr>
+        <w:t>k</w:t>
+      </w:r>
+      <w:r>
+        <w:rPr>
+          <w:rFonts w:eastAsia="Times New Roman" w:cs="Times New Roman"/>
+        </w:rPr>
+        <w:t xml:space="preserve">e I inadvertently uploaded the wrong draft of the paper (complete in substance, but </w:t>
+      </w:r>
+      <w:r>
+        <w:rPr>
+          <w:rFonts w:eastAsia="Times New Roman" w:cs="Times New Roman"/>
+        </w:rPr>
+        <w:t xml:space="preserve">a draft </w:t>
+      </w:r>
+      <w:r>
+        <w:rPr>
+          <w:rFonts w:eastAsia="Times New Roman" w:cs="Times New Roman"/>
+        </w:rPr>
+        <w:t>before proofreading / editing was completed).  The resubmitted version sh</w:t>
+      </w:r>
+      <w:r>
+        <w:rPr>
+          <w:rFonts w:eastAsia="Times New Roman" w:cs="Times New Roman"/>
+        </w:rPr>
+        <w:t>ould be in closer to final form and largely free of such errors.</w:t>
+      </w:r>
+    </w:p>
+    <w:p>
+      <w:pPr>
+        <w:rPr>
+          <w:rFonts w:eastAsia="Times New Roman" w:cs="Times New Roman"/>
+        </w:rPr>
+      </w:pPr>
+    </w:p>
+    <w:p>
+      <w:pPr>
+        <w:rPr>
+          <w:rFonts w:eastAsia="Times New Roman" w:cs="Times New Roman"/>
+        </w:rPr>
+      </w:pPr>
+      <w:r>
+        <w:rPr>
+          <w:rFonts w:eastAsia="Times New Roman" w:cs="Times New Roman"/>
+        </w:rPr>
+        <w:t>We will not further address points related to grammar / style / English in this response.  In all cases the reviewer was correct, the problems have been fixed, and we ran it through a third party for editing for good measure.</w:t>
+      </w:r>
+    </w:p>
+    <w:p>
+      <w:pPr>
+        <w:rPr>
+          <w:rFonts w:eastAsia="Times New Roman" w:cs="Times New Roman"/>
+        </w:rPr>
+      </w:pPr>
+    </w:p>
+    <w:p>
+      <w:pPr>
+        <w:rPr>
+          <w:rFonts w:eastAsia="Times New Roman" w:cs="Times New Roman"/>
+        </w:rPr>
+      </w:pPr>
+      <w:r>
+        <w:rPr>
+          <w:rFonts w:eastAsia="Times New Roman" w:cs="Times New Roman"/>
+          <w:b/>
+        </w:rPr>
+        <w:t>A</w:t>
+      </w:r>
+      <w:r>
+        <w:rPr>
+          <w:rFonts w:eastAsia="Times New Roman" w:cs="Times New Roman"/>
+          <w:b/>
+        </w:rPr>
+        <w:t>ddressed in paper</w:t>
+      </w:r>
+      <w:r>
+        <w:rPr>
+          <w:rFonts w:eastAsia="Times New Roman" w:cs="Times New Roman"/>
+        </w:rPr>
+        <w:t>: Throughout.</w:t>
+      </w:r>
+    </w:p>
+    <w:p>
+      <w:pPr>
+        <w:rPr>
+          <w:rFonts w:eastAsia="Times New Roman" w:cs="Times New Roman"/>
+        </w:rPr>
+      </w:pPr>
+    </w:p>
+    <w:p>
+      <w:pPr>
+        <w:rPr>
+          <w:rFonts w:eastAsia="Times New Roman" w:cs="Times New Roman"/>
+        </w:rPr>
+      </w:pPr>
+    </w:p>
+    <w:p>
+      <w:pPr>
+        <w:rPr>
+          <w:rFonts w:eastAsia="Times New Roman" w:cs="Times New Roman"/>
+        </w:rPr>
+      </w:pPr>
+      <w:r>
+        <w:rPr>
+          <w:rFonts w:eastAsia="Times New Roman" w:cs="Times New Roman"/>
+          <w:b/>
+        </w:rPr>
         <w:t>Reviewer Comment</w:t>
       </w:r>
       <w:r>
+        <w:rPr>
+          <w:rFonts w:eastAsia="Times New Roman" w:cs="Times New Roman"/>
+        </w:rPr>
         <w:t>: “</w:t>
       </w:r>
-      <w:r>
-        <w:rPr>
-          <w:rFonts w:eastAsia="Times New Roman" w:cs="Times New Roman"/>
-          <w:color w:val="000033"/>
-          <w:shd w:val="clear" w:color="auto" w:fill="FFFFFF"/>
-        </w:rPr>
-        <w:t>you really need to proof this manuscript much, much better, before it's ready for publication</w:t>
-      </w:r>
+      <w:commentRangeStart w:id="0"/>
+      <w:r>
+        <w:rPr>
+          <w:rFonts w:eastAsia="Times New Roman" w:cs="Times New Roman"/>
+          <w:color w:val="000033"/>
+          <w:shd w:val="clear" w:color="auto" w:fill="FFFFFF"/>
+        </w:rPr>
+        <w:t>You could, and should, do a lot better with respect to referencing appropriate concepts.</w:t>
+      </w:r>
+      <w:proofErr w:type="gramStart"/>
       <w:r>
         <w:rPr>
           <w:rFonts w:eastAsia="Times New Roman" w:cs="Times New Roman"/>
         </w:rPr>
         <w:t>”.</w:t>
       </w:r>
-    </w:p>
-    <w:p>
-      <w:pPr>
-        <w:rPr>
-          <w:rFonts w:eastAsia="Times New Roman" w:cs="Times New Roman"/>
-        </w:rPr>
-      </w:pPr>
-    </w:p>
-    <w:p>
-      <w:pPr>
-        <w:rPr>
-          <w:rFonts w:eastAsia="Times New Roman" w:cs="Times New Roman"/>
-        </w:rPr>
-      </w:pPr>
+      <w:proofErr w:type="gramEnd"/>
+    </w:p>
+    <w:p>
+      <w:pPr>
+        <w:rPr>
+          <w:rFonts w:eastAsia="Times New Roman" w:cs="Times New Roman"/>
+        </w:rPr>
+      </w:pPr>
+    </w:p>
+    <w:commentRangeEnd w:id="0"/>
+    <w:p>
+      <w:pPr>
+        <w:rPr>
+          <w:rFonts w:eastAsia="Times New Roman" w:cs="Times New Roman"/>
+        </w:rPr>
+      </w:pPr>
+      <w:r>
+        <w:rPr>
+          <w:rStyle w:val="CommentReference"/>
+        </w:rPr>
+        <w:commentReference w:id="0"/>
+      </w:r>
       <w:r>
         <w:rPr>
           <w:rFonts w:eastAsia="Times New Roman" w:cs="Times New Roman"/>
           <w:b/>
         </w:rPr>
-        <w:t xml:space="preserve">Response: </w:t>
-      </w:r>
-      <w:r>
-        <w:rPr>
-          <w:rFonts w:eastAsia="Times New Roman" w:cs="Times New Roman"/>
-        </w:rPr>
-        <w:t>We apologize, and very much appreciate the fact that the reviewer could look past this.  It looks li</w:t>
-      </w:r>
-      <w:r>
-        <w:rPr>
-          <w:rFonts w:eastAsia="Times New Roman" w:cs="Times New Roman"/>
-        </w:rPr>
-        <w:t>k</w:t>
-      </w:r>
-      <w:r>
-        <w:rPr>
-          <w:rFonts w:eastAsia="Times New Roman" w:cs="Times New Roman"/>
-        </w:rPr>
-        <w:t>e I inadvertently uploaded the wrong draft of the paper (complete in substance, but before proofreading / editing was completed).  The resubmitted version sh</w:t>
-      </w:r>
-      <w:r>
-        <w:rPr>
-          <w:rFonts w:eastAsia="Times New Roman" w:cs="Times New Roman"/>
-        </w:rPr>
-        <w:t>ould be in closer to final form and largely free of such errors.</w:t>
-      </w:r>
-    </w:p>
-    <w:p>
-      <w:pPr>
-        <w:rPr>
-          <w:rFonts w:eastAsia="Times New Roman" w:cs="Times New Roman"/>
-        </w:rPr>
-      </w:pPr>
-    </w:p>
-    <w:p>
-      <w:pPr>
-        <w:rPr>
-          <w:rFonts w:eastAsia="Times New Roman" w:cs="Times New Roman"/>
-        </w:rPr>
-      </w:pPr>
-      <w:r>
-        <w:rPr>
-          <w:rFonts w:eastAsia="Times New Roman" w:cs="Times New Roman"/>
-        </w:rPr>
-        <w:t>We will not further address points related to grammar / style / English in this response.  In all cases the reviewer was correct, the problems have been fixed, and we ran it through a third party for editing for good measure.</w:t>
+        <w:t>Response</w:t>
+      </w:r>
+      <w:r>
+        <w:rPr>
+          <w:rFonts w:eastAsia="Times New Roman" w:cs="Times New Roman"/>
+        </w:rPr>
+        <w:t xml:space="preserve">: We have added references to materials on HMM (the Durbin book, and the class 1986 </w:t>
+      </w:r>
+      <w:proofErr w:type="spellStart"/>
+      <w:r>
+        <w:rPr>
+          <w:rFonts w:eastAsia="Times New Roman" w:cs="Times New Roman"/>
+        </w:rPr>
+        <w:t>Rabiner</w:t>
+      </w:r>
+      <w:proofErr w:type="spellEnd"/>
+      <w:r>
+        <w:rPr>
+          <w:rFonts w:eastAsia="Times New Roman" w:cs="Times New Roman"/>
+        </w:rPr>
+        <w:t xml:space="preserve"> overview paper), as well as a few words of explanation when first introducing Viterbi and Baum-Welch.</w:t>
       </w:r>
     </w:p>
     <w:p>
@@ -165,28 +315,125 @@
           <w:rFonts w:eastAsia="Times New Roman" w:cs="Times New Roman"/>
           <w:b/>
         </w:rPr>
-        <w:t>A</w:t>
-      </w:r>
+        <w:t>Addressed in paper</w:t>
+      </w:r>
+      <w:r>
+        <w:rPr>
+          <w:rFonts w:eastAsia="Times New Roman" w:cs="Times New Roman"/>
+        </w:rPr>
+        <w:t xml:space="preserve">: In the first paragraph of Methods we explicitly refer the interested reader to </w:t>
+      </w:r>
+      <w:r>
+        <w:rPr>
+          <w:rFonts w:eastAsia="Times New Roman" w:cs="Times New Roman"/>
+          <w:i/>
+        </w:rPr>
+        <w:t>Durbin et al.</w:t>
+      </w:r>
+      <w:r>
+        <w:rPr>
+          <w:rFonts w:eastAsia="Times New Roman" w:cs="Times New Roman"/>
+        </w:rPr>
+        <w:t xml:space="preserve"> (as well as mention </w:t>
+      </w:r>
+      <w:proofErr w:type="spellStart"/>
+      <w:r>
+        <w:rPr>
+          <w:rFonts w:eastAsia="Times New Roman" w:cs="Times New Roman"/>
+        </w:rPr>
+        <w:t>Rabiner</w:t>
+      </w:r>
+      <w:proofErr w:type="spellEnd"/>
+      <w:r>
+        <w:rPr>
+          <w:rFonts w:eastAsia="Times New Roman" w:cs="Times New Roman"/>
+        </w:rPr>
+        <w:t>).  Following this we have added citations to Du</w:t>
+      </w:r>
+      <w:r>
+        <w:rPr>
+          <w:rFonts w:eastAsia="Times New Roman" w:cs="Times New Roman"/>
+        </w:rPr>
+        <w:t>r</w:t>
+      </w:r>
+      <w:r>
+        <w:rPr>
+          <w:rFonts w:eastAsia="Times New Roman" w:cs="Times New Roman"/>
+        </w:rPr>
+        <w:t>bin as appropriate. Note that we opted to emphasize the Durbin book, as opposed to original papers, as we feel that while diff</w:t>
+      </w:r>
+      <w:r>
+        <w:rPr>
+          <w:rFonts w:eastAsia="Times New Roman" w:cs="Times New Roman"/>
+        </w:rPr>
+        <w:t xml:space="preserve">icult, it is still easier for </w:t>
+      </w:r>
+      <w:r>
+        <w:rPr>
+          <w:rFonts w:eastAsia="Times New Roman" w:cs="Times New Roman"/>
+        </w:rPr>
+        <w:t>more biologically oriented research</w:t>
+      </w:r>
+      <w:r>
+        <w:rPr>
+          <w:rFonts w:eastAsia="Times New Roman" w:cs="Times New Roman"/>
+        </w:rPr>
+        <w:t>ers</w:t>
+      </w:r>
+      <w:r>
+        <w:rPr>
+          <w:rFonts w:eastAsia="Times New Roman" w:cs="Times New Roman"/>
+        </w:rPr>
+        <w:t xml:space="preserve"> to understand than most of the technical papers on the subject.</w:t>
+      </w:r>
+    </w:p>
+    <w:p>
+      <w:pPr>
+        <w:rPr>
+          <w:rFonts w:eastAsia="Times New Roman" w:cs="Times New Roman"/>
+        </w:rPr>
+      </w:pPr>
+    </w:p>
+    <w:p>
+      <w:pPr>
+        <w:rPr>
+          <w:rFonts w:eastAsia="Times New Roman" w:cs="Times New Roman"/>
+        </w:rPr>
+      </w:pPr>
+    </w:p>
+    <w:p>
+      <w:pPr>
+        <w:rPr>
+          <w:rFonts w:eastAsia="Times New Roman" w:cs="Times New Roman"/>
+        </w:rPr>
+      </w:pPr>
       <w:r>
         <w:rPr>
           <w:rFonts w:eastAsia="Times New Roman" w:cs="Times New Roman"/>
           <w:b/>
         </w:rPr>
-        <w:t>ddressed in paper</w:t>
-      </w:r>
-      <w:r>
-        <w:rPr>
-          <w:rFonts w:eastAsia="Times New Roman" w:cs="Times New Roman"/>
-        </w:rPr>
-        <w:t>: Throughout.</w:t>
-      </w:r>
-    </w:p>
-    <w:p>
-      <w:pPr>
-        <w:rPr>
-          <w:rFonts w:eastAsia="Times New Roman" w:cs="Times New Roman"/>
-        </w:rPr>
-      </w:pPr>
+        <w:t>Reviewer Comment</w:t>
+      </w:r>
+      <w:r>
+        <w:rPr>
+          <w:rFonts w:eastAsia="Times New Roman" w:cs="Times New Roman"/>
+        </w:rPr>
+        <w:t>: “</w:t>
+      </w:r>
+      <w:r>
+        <w:rPr>
+          <w:rFonts w:eastAsia="Times New Roman" w:cs="Times New Roman"/>
+          <w:color w:val="000033"/>
+          <w:shd w:val="clear" w:color="auto" w:fill="FFFFFF"/>
+        </w:rPr>
+        <w:t>you do things like compare algorithmic results to human-results, based on an apparent assumption that the human annotation is error-free</w:t>
+      </w:r>
+      <w:r>
+        <w:rPr>
+          <w:rFonts w:eastAsia="Times New Roman" w:cs="Times New Roman"/>
+        </w:rPr>
+        <w:t>”</w:t>
+      </w:r>
     </w:p>
     <w:p>
       <w:pPr>
@@ -206,288 +453,64 @@
           <w:rFonts w:eastAsia="Times New Roman" w:cs="Times New Roman"/>
           <w:b/>
         </w:rPr>
-        <w:t>Reviewer Comment</w:t>
-      </w:r>
-      <w:r>
-        <w:rPr>
-          <w:rFonts w:eastAsia="Times New Roman" w:cs="Times New Roman"/>
-        </w:rPr>
-        <w:t>: “</w:t>
-      </w:r>
-      <w:r>
-        <w:rPr>
-          <w:rFonts w:eastAsia="Times New Roman" w:cs="Times New Roman"/>
-          <w:color w:val="000033"/>
-          <w:shd w:val="clear" w:color="auto" w:fill="FFFFFF"/>
-        </w:rPr>
-        <w:t>You could, and should, do a lot better with respect to referencing appropriate concepts.</w:t>
-      </w:r>
-      <w:proofErr w:type="gramStart"/>
-      <w:r>
-        <w:rPr>
-          <w:rFonts w:eastAsia="Times New Roman" w:cs="Times New Roman"/>
-        </w:rPr>
-        <w:t>”.</w:t>
-      </w:r>
-      <w:proofErr w:type="gramEnd"/>
-    </w:p>
-    <w:p>
-      <w:pPr>
-        <w:rPr>
-          <w:rFonts w:eastAsia="Times New Roman" w:cs="Times New Roman"/>
-        </w:rPr>
-      </w:pPr>
-    </w:p>
-    <w:p>
-      <w:pPr>
-        <w:rPr>
-          <w:rFonts w:eastAsia="Times New Roman" w:cs="Times New Roman"/>
-        </w:rPr>
-      </w:pPr>
-      <w:r>
-        <w:rPr>
-          <w:rFonts w:eastAsia="Times New Roman" w:cs="Times New Roman"/>
-          <w:b/>
-        </w:rPr>
         <w:t>Response</w:t>
       </w:r>
       <w:r>
         <w:rPr>
           <w:rFonts w:eastAsia="Times New Roman" w:cs="Times New Roman"/>
         </w:rPr>
-        <w:t xml:space="preserve">: We have added references to materials on HMM (the Durbin book, and the class 1986 </w:t>
-      </w:r>
-      <w:proofErr w:type="spellStart"/>
-      <w:r>
-        <w:rPr>
-          <w:rFonts w:eastAsia="Times New Roman" w:cs="Times New Roman"/>
-        </w:rPr>
-        <w:t>Rabiner</w:t>
-      </w:r>
-      <w:proofErr w:type="spellEnd"/>
-      <w:r>
-        <w:rPr>
-          <w:rFonts w:eastAsia="Times New Roman" w:cs="Times New Roman"/>
-        </w:rPr>
-        <w:t xml:space="preserve"> overview paper), as well as a few words of explanation when first introducing Viterbi and Baum-Welch.</w:t>
-      </w:r>
-    </w:p>
-    <w:p>
-      <w:pPr>
-        <w:rPr>
-          <w:rFonts w:eastAsia="Times New Roman" w:cs="Times New Roman"/>
-        </w:rPr>
-      </w:pPr>
-    </w:p>
-    <w:p>
-      <w:pPr>
-        <w:rPr>
-          <w:rFonts w:eastAsia="Times New Roman" w:cs="Times New Roman"/>
-        </w:rPr>
-      </w:pPr>
-      <w:proofErr w:type="gramStart"/>
-      <w:r>
-        <w:rPr>
-          <w:rFonts w:eastAsia="Times New Roman" w:cs="Times New Roman"/>
-          <w:b/>
-        </w:rPr>
-        <w:t>Addressed in paper</w:t>
-      </w:r>
-      <w:r>
-        <w:rPr>
-          <w:rFonts w:eastAsia="Times New Roman" w:cs="Times New Roman"/>
-        </w:rPr>
-        <w:t xml:space="preserve">: In the first paragraph of Methods we explicitly refer the interested reader to </w:t>
+        <w:t>: We clearly did not explai</w:t>
+      </w:r>
+      <w:r>
+        <w:rPr>
+          <w:rFonts w:eastAsia="Times New Roman" w:cs="Times New Roman"/>
+        </w:rPr>
+        <w:t>n this well.  (Or, perhaps, did</w:t>
+      </w:r>
+      <w:r>
+        <w:rPr>
+          <w:rFonts w:eastAsia="Times New Roman" w:cs="Times New Roman"/>
+        </w:rPr>
+        <w:t xml:space="preserve"> explain it well – and </w:t>
+      </w:r>
+      <w:r>
+        <w:rPr>
+          <w:rFonts w:eastAsia="Times New Roman" w:cs="Times New Roman"/>
+        </w:rPr>
+        <w:t xml:space="preserve">obscured understanding with the grammatical problems.)  This is not what we </w:t>
+      </w:r>
+      <w:r>
+        <w:rPr>
+          <w:rFonts w:eastAsia="Times New Roman" w:cs="Times New Roman"/>
+        </w:rPr>
+        <w:lastRenderedPageBreak/>
+        <w:t>are doing, and I’ve rewritten the relevant text to try to clarify.  But let me provide an alternate explanation here.</w:t>
+      </w:r>
+    </w:p>
+    <w:p>
+      <w:pPr>
+        <w:rPr>
+          <w:rFonts w:eastAsia="Times New Roman" w:cs="Times New Roman"/>
+        </w:rPr>
+      </w:pPr>
+    </w:p>
+    <w:p>
+      <w:pPr>
+        <w:rPr>
+          <w:rFonts w:eastAsia="Times New Roman" w:cs="Times New Roman"/>
+        </w:rPr>
+      </w:pPr>
+      <w:r>
+        <w:rPr>
+          <w:rFonts w:eastAsia="Times New Roman" w:cs="Times New Roman"/>
+        </w:rPr>
+        <w:t xml:space="preserve">We are </w:t>
       </w:r>
       <w:r>
         <w:rPr>
           <w:rFonts w:eastAsia="Times New Roman" w:cs="Times New Roman"/>
           <w:i/>
         </w:rPr>
-        <w:t>Durbin et al.</w:t>
-      </w:r>
-      <w:r>
-        <w:rPr>
-          <w:rFonts w:eastAsia="Times New Roman" w:cs="Times New Roman"/>
-        </w:rPr>
-        <w:t xml:space="preserve"> (as well as mention </w:t>
-      </w:r>
-      <w:proofErr w:type="spellStart"/>
-      <w:r>
-        <w:rPr>
-          <w:rFonts w:eastAsia="Times New Roman" w:cs="Times New Roman"/>
-        </w:rPr>
-        <w:t>Rabiner</w:t>
-      </w:r>
-      <w:proofErr w:type="spellEnd"/>
-      <w:r>
-        <w:rPr>
-          <w:rFonts w:eastAsia="Times New Roman" w:cs="Times New Roman"/>
-        </w:rPr>
-        <w:t>).</w:t>
-      </w:r>
-      <w:proofErr w:type="gramEnd"/>
-      <w:r>
-        <w:rPr>
-          <w:rFonts w:eastAsia="Times New Roman" w:cs="Times New Roman"/>
-        </w:rPr>
-        <w:t xml:space="preserve">  Following this we have added citations to Du</w:t>
-      </w:r>
-      <w:r>
-        <w:rPr>
-          <w:rFonts w:eastAsia="Times New Roman" w:cs="Times New Roman"/>
-        </w:rPr>
-        <w:t>r</w:t>
-      </w:r>
-      <w:r>
-        <w:rPr>
-          <w:rFonts w:eastAsia="Times New Roman" w:cs="Times New Roman"/>
-        </w:rPr>
-        <w:t>bin as appropriate. Note that we opted to emphasize the Durbin book, as opposed to original papers, as we feel that while diff</w:t>
-      </w:r>
-      <w:r>
-        <w:rPr>
-          <w:rFonts w:eastAsia="Times New Roman" w:cs="Times New Roman"/>
-        </w:rPr>
-        <w:t xml:space="preserve">icult, it is still easier for </w:t>
-      </w:r>
-      <w:r>
-        <w:rPr>
-          <w:rFonts w:eastAsia="Times New Roman" w:cs="Times New Roman"/>
-        </w:rPr>
-        <w:t>more biologically oriented research</w:t>
-      </w:r>
-      <w:r>
-        <w:rPr>
-          <w:rFonts w:eastAsia="Times New Roman" w:cs="Times New Roman"/>
-        </w:rPr>
-        <w:t>ers</w:t>
-      </w:r>
-      <w:r>
-        <w:rPr>
-          <w:rFonts w:eastAsia="Times New Roman" w:cs="Times New Roman"/>
-        </w:rPr>
-        <w:t xml:space="preserve"> to understand than most of the technical papers on the subject.</w:t>
-      </w:r>
-    </w:p>
-    <w:p>
-      <w:pPr>
-        <w:rPr>
-          <w:rFonts w:eastAsia="Times New Roman" w:cs="Times New Roman"/>
-        </w:rPr>
-      </w:pPr>
-    </w:p>
-    <w:p>
-      <w:pPr>
-        <w:rPr>
-          <w:rFonts w:eastAsia="Times New Roman" w:cs="Times New Roman"/>
-        </w:rPr>
-      </w:pPr>
-    </w:p>
-    <w:p>
-      <w:pPr>
-        <w:rPr>
-          <w:rFonts w:eastAsia="Times New Roman" w:cs="Times New Roman"/>
-        </w:rPr>
-      </w:pPr>
-      <w:r>
-        <w:rPr>
-          <w:rFonts w:eastAsia="Times New Roman" w:cs="Times New Roman"/>
-          <w:b/>
-        </w:rPr>
-        <w:t>Reviewer Comment</w:t>
-      </w:r>
-      <w:r>
-        <w:rPr>
-          <w:rFonts w:eastAsia="Times New Roman" w:cs="Times New Roman"/>
-        </w:rPr>
-        <w:t>: “</w:t>
-      </w:r>
-      <w:r>
-        <w:rPr>
-          <w:rFonts w:eastAsia="Times New Roman" w:cs="Times New Roman"/>
-          <w:color w:val="000033"/>
-          <w:shd w:val="clear" w:color="auto" w:fill="FFFFFF"/>
-        </w:rPr>
-        <w:t>you do things like compare algorithmic results to human-results, based on an apparent assumption that the human annotation is error-free</w:t>
-      </w:r>
-      <w:r>
-        <w:rPr>
-          <w:rFonts w:eastAsia="Times New Roman" w:cs="Times New Roman"/>
-        </w:rPr>
-        <w:t>”</w:t>
-      </w:r>
-    </w:p>
-    <w:p>
-      <w:pPr>
-        <w:rPr>
-          <w:rFonts w:eastAsia="Times New Roman" w:cs="Times New Roman"/>
-        </w:rPr>
-      </w:pPr>
-    </w:p>
-    <w:p>
-      <w:pPr>
-        <w:rPr>
-          <w:rFonts w:eastAsia="Times New Roman" w:cs="Times New Roman"/>
-        </w:rPr>
-      </w:pPr>
-      <w:r>
-        <w:rPr>
-          <w:rFonts w:eastAsia="Times New Roman" w:cs="Times New Roman"/>
-          <w:b/>
-        </w:rPr>
-        <w:lastRenderedPageBreak/>
-        <w:t>Response</w:t>
-      </w:r>
-      <w:r>
-        <w:rPr>
-          <w:rFonts w:eastAsia="Times New Roman" w:cs="Times New Roman"/>
-        </w:rPr>
-        <w:t>: We clearly did not explai</w:t>
-      </w:r>
-      <w:r>
-        <w:rPr>
-          <w:rFonts w:eastAsia="Times New Roman" w:cs="Times New Roman"/>
-        </w:rPr>
-        <w:t>n this well.  (Or, perhaps, did</w:t>
-      </w:r>
-      <w:r>
-        <w:rPr>
-          <w:rFonts w:eastAsia="Times New Roman" w:cs="Times New Roman"/>
-        </w:rPr>
-        <w:t xml:space="preserve"> explain it well – and </w:t>
-      </w:r>
-      <w:r>
-        <w:rPr>
-          <w:rFonts w:eastAsia="Times New Roman" w:cs="Times New Roman"/>
-        </w:rPr>
-        <w:t>obscured understanding with the grammatical problems.)  This is not what we are doing, and I’ve rewritten the relevant text to try to clarify.  But let me provide an alternate explanation here.</w:t>
-      </w:r>
-    </w:p>
-    <w:p>
-      <w:pPr>
-        <w:rPr>
-          <w:rFonts w:eastAsia="Times New Roman" w:cs="Times New Roman"/>
-        </w:rPr>
-      </w:pPr>
-    </w:p>
-    <w:p>
-      <w:pPr>
-        <w:rPr>
-          <w:rFonts w:eastAsia="Times New Roman" w:cs="Times New Roman"/>
-        </w:rPr>
-      </w:pPr>
-      <w:r>
-        <w:rPr>
-          <w:rFonts w:eastAsia="Times New Roman" w:cs="Times New Roman"/>
-        </w:rPr>
-        <w:t xml:space="preserve">We are </w:t>
-      </w:r>
-      <w:r>
-        <w:rPr>
-          <w:rFonts w:eastAsia="Times New Roman" w:cs="Times New Roman"/>
-          <w:i/>
-        </w:rPr>
         <w:t>not</w:t>
       </w:r>
       <w:r>
@@ -560,7 +583,19 @@
         <w:rPr>
           <w:rFonts w:eastAsia="Times New Roman" w:cs="Times New Roman"/>
         </w:rPr>
-        <w:t>structural characteristics of the sequence that might be relevant.  To get this we did the following:</w:t>
+        <w:t>structural characteristics of the sequence that might be relevant.</w:t>
+      </w:r>
+      <w:r>
+        <w:rPr>
+          <w:rFonts w:eastAsia="Times New Roman" w:cs="Times New Roman"/>
+        </w:rPr>
+        <w:t xml:space="preserve">  Thus we developed our “semi-synthetic” sequences as follows</w:t>
+      </w:r>
+      <w:r>
+        <w:rPr>
+          <w:rFonts w:eastAsia="Times New Roman" w:cs="Times New Roman"/>
+        </w:rPr>
+        <w:t>:</w:t>
       </w:r>
     </w:p>
     <w:p>
@@ -611,7 +646,31 @@
         <w:rPr>
           <w:rFonts w:eastAsia="Times New Roman" w:cs="Times New Roman"/>
         </w:rPr>
-        <w:t>, and randomly picked 500 from each of the six sets.  (Not fun; thank goodness for the existence of undergraduates.</w:t>
+        <w:t xml:space="preserve">, and randomly picked 500 </w:t>
+      </w:r>
+      <w:r>
+        <w:rPr>
+          <w:rFonts w:eastAsia="Times New Roman" w:cs="Times New Roman"/>
+        </w:rPr>
+        <w:t xml:space="preserve">sequences </w:t>
+      </w:r>
+      <w:r>
+        <w:rPr>
+          <w:rFonts w:eastAsia="Times New Roman" w:cs="Times New Roman"/>
+        </w:rPr>
+        <w:t>from each of the six sets</w:t>
+      </w:r>
+      <w:r>
+        <w:rPr>
+          <w:rFonts w:eastAsia="Times New Roman" w:cs="Times New Roman"/>
+        </w:rPr>
+        <w:t xml:space="preserve"> for the hand annotation</w:t>
+      </w:r>
+      <w:r>
+        <w:rPr>
+          <w:rFonts w:eastAsia="Times New Roman" w:cs="Times New Roman"/>
+        </w:rPr>
+        <w:t>.  (Not fun; thank goodness for the existence of undergraduates.</w:t>
       </w:r>
       <w:r>
         <w:rPr>
@@ -647,7 +706,7 @@
         <w:rPr>
           <w:rFonts w:eastAsia="Times New Roman" w:cs="Times New Roman"/>
         </w:rPr>
-        <w:t xml:space="preserve"> each sequence and “purified” the annotated tail – meaning that we replaced each non-A character with an A.</w:t>
+        <w:t xml:space="preserve"> each sequence and “purified” the annotated tail – meaning that we replaced each non-A character with an A</w:t>
       </w:r>
       <w:r>
         <w:rPr>
@@ -660,6 +719,12 @@
         <w:rPr>
           <w:rFonts w:eastAsia="Times New Roman" w:cs="Times New Roman"/>
         </w:rPr>
+        <w:t>.</w:t>
+      </w:r>
+      <w:r>
+        <w:rPr>
+          <w:rFonts w:eastAsia="Times New Roman" w:cs="Times New Roman"/>
+        </w:rPr>
         <w:t xml:space="preserve"> </w:t>
       </w:r>
       <w:r>
@@ -668,19 +733,11 @@
         </w:rPr>
         <w:t xml:space="preserve"> </w:t>
       </w:r>
-      <w:proofErr w:type="gramStart"/>
-      <w:r>
-        <w:rPr>
-          <w:rFonts w:eastAsia="Times New Roman" w:cs="Times New Roman"/>
-        </w:rPr>
-        <w:t>What</w:t>
-      </w:r>
-      <w:proofErr w:type="gramEnd"/>
-      <w:r>
-        <w:rPr>
-          <w:rFonts w:eastAsia="Times New Roman" w:cs="Times New Roman"/>
-        </w:rPr>
-        <w:t xml:space="preserve"> </w:t>
+      <w:r>
+        <w:rPr>
+          <w:rFonts w:eastAsia="Times New Roman" w:cs="Times New Roman"/>
+        </w:rPr>
+        <w:t xml:space="preserve">What </w:t>
       </w:r>
       <w:r>
         <w:rPr>
@@ -692,45 +749,37 @@
         <w:rPr>
           <w:rFonts w:eastAsia="Times New Roman" w:cs="Times New Roman"/>
         </w:rPr>
-        <w:t>s a “semi-synthetic” sequence – a real sequence with a synthetic tail embedded in it.  Whether or not the hum</w:t>
-      </w:r>
-      <w:r>
-        <w:rPr>
-          <w:rFonts w:eastAsia="Times New Roman" w:cs="Times New Roman"/>
-        </w:rPr>
-        <w:t>ans made any errors, the simulated sets contain what was</w:t>
-      </w:r>
-      <w:r>
-        <w:rPr>
-          <w:rFonts w:eastAsia="Times New Roman" w:cs="Times New Roman"/>
-        </w:rPr>
-        <w:t xml:space="preserve"> a </w:t>
-      </w:r>
-      <w:proofErr w:type="gramStart"/>
-      <w:r>
-        <w:rPr>
-          <w:rFonts w:eastAsia="Times New Roman" w:cs="Times New Roman"/>
-        </w:rPr>
-        <w:t>poly(</w:t>
-      </w:r>
-      <w:proofErr w:type="gramEnd"/>
-      <w:r>
-        <w:rPr>
-          <w:rFonts w:eastAsia="Times New Roman" w:cs="Times New Roman"/>
-        </w:rPr>
-        <w:t>A) tail</w:t>
-      </w:r>
-      <w:r>
-        <w:rPr>
-          <w:rFonts w:eastAsia="Times New Roman" w:cs="Times New Roman"/>
-        </w:rPr>
-        <w:t xml:space="preserve"> for all practical purposes</w:t>
-      </w:r>
-      <w:r>
-        <w:rPr>
-          <w:rFonts w:eastAsia="Times New Roman" w:cs="Times New Roman"/>
-        </w:rPr>
-        <w:t xml:space="preserve">.  It may be biologically meaningless, but there should be no doubt that a search tool should identify it.  Further, any characteristics of the surrounding sequence that might screw a tool up are still present, </w:t>
+        <w:t xml:space="preserve">s a “semi-synthetic” sequence – a real sequence with a </w:t>
+      </w:r>
+      <w:r>
+        <w:rPr>
+          <w:rFonts w:eastAsia="Times New Roman" w:cs="Times New Roman"/>
+        </w:rPr>
+        <w:t xml:space="preserve">possibly </w:t>
+      </w:r>
+      <w:r>
+        <w:rPr>
+          <w:rFonts w:eastAsia="Times New Roman" w:cs="Times New Roman"/>
+        </w:rPr>
+        <w:t>synthetic tail embedded in it.  Whether or not the hum</w:t>
+      </w:r>
+      <w:r>
+        <w:rPr>
+          <w:rFonts w:eastAsia="Times New Roman" w:cs="Times New Roman"/>
+        </w:rPr>
+        <w:t xml:space="preserve">ans made any errors, </w:t>
+      </w:r>
+      <w:r>
+        <w:rPr>
+          <w:rFonts w:eastAsia="Times New Roman" w:cs="Times New Roman"/>
+        </w:rPr>
+        <w:t xml:space="preserve">with the “cleaning” we have introduced a (possibly synthetic) tail. This tail </w:t>
+      </w:r>
+      <w:r>
+        <w:rPr>
+          <w:rFonts w:eastAsia="Times New Roman" w:cs="Times New Roman"/>
+        </w:rPr>
+        <w:t xml:space="preserve">may be biologically meaningless, but there should be no doubt that a search tool should identify it.  Further, any characteristics of the surrounding sequence that might screw a tool up are still present, </w:t>
       </w:r>
       <w:r>
         <w:rPr>
@@ -748,7 +797,7 @@
         <w:rPr>
           <w:rFonts w:eastAsia="Times New Roman" w:cs="Times New Roman"/>
         </w:rPr>
-        <w:t>we</w:t>
+        <w:t>was</w:t>
       </w:r>
       <w:r>
         <w:rPr>
@@ -793,23 +842,34 @@
         <w:rPr>
           <w:rFonts w:eastAsia="Times New Roman" w:cs="Times New Roman"/>
         </w:rPr>
-        <w:t>This is clearly not perfect, and there is more we could do to increase the accuracy of the model.  But we argue that this is a very good first-order approximation, providing us with the ability to test various tools despite the lack of actual benchmark sets.</w:t>
-      </w:r>
-    </w:p>
-    <w:p>
-      <w:pPr>
-        <w:rPr>
-          <w:rFonts w:eastAsia="Times New Roman" w:cs="Times New Roman"/>
-        </w:rPr>
-      </w:pPr>
-    </w:p>
-    <w:p>
-      <w:pPr>
-        <w:rPr>
-          <w:rFonts w:eastAsia="Times New Roman" w:cs="Times New Roman"/>
-        </w:rPr>
-      </w:pPr>
-      <w:proofErr w:type="gramStart"/>
+        <w:t xml:space="preserve">This is clearly not perfect, and there is more we could do to increase the accuracy of the model.  But we </w:t>
+      </w:r>
+      <w:r>
+        <w:rPr>
+          <w:rFonts w:eastAsia="Times New Roman" w:cs="Times New Roman"/>
+        </w:rPr>
+        <w:t>believe</w:t>
+      </w:r>
+      <w:r>
+        <w:rPr>
+          <w:rFonts w:eastAsia="Times New Roman" w:cs="Times New Roman"/>
+        </w:rPr>
+        <w:t xml:space="preserve"> that this is a very good first-order approximation, providing us with the ability to test various tools despite the lack of actual benchmark sets.</w:t>
+      </w:r>
+    </w:p>
+    <w:p>
+      <w:pPr>
+        <w:rPr>
+          <w:rFonts w:eastAsia="Times New Roman" w:cs="Times New Roman"/>
+        </w:rPr>
+      </w:pPr>
+    </w:p>
+    <w:p>
+      <w:pPr>
+        <w:rPr>
+          <w:rFonts w:eastAsia="Times New Roman" w:cs="Times New Roman"/>
+        </w:rPr>
+      </w:pPr>
       <w:r>
         <w:rPr>
           <w:rFonts w:eastAsia="Times New Roman" w:cs="Times New Roman"/>
@@ -823,7 +883,6 @@
         </w:rPr>
         <w:t>: We have rewritten the “Benchmark Sets” subjection of Methods (trying to describe the above more concisely).</w:t>
       </w:r>
-      <w:proofErr w:type="gramEnd"/>
     </w:p>
     <w:p>
       <w:pPr>
@@ -914,7 +973,23 @@
           <w:color w:val="000033"/>
           <w:shd w:val="clear" w:color="auto" w:fill="FFFFFF"/>
         </w:rPr>
-        <w:t xml:space="preserve"> Certain potential errors are likely unavoidable for any method based solely on sequence analysis.  (Another example: if a non-tail A base happens to fall next to the </w:t>
+        <w:t xml:space="preserve"> Certain potential errors are likely unavoidable for any method based solely on sequence analysis.  (</w:t>
+      </w:r>
+      <w:r>
+        <w:rPr>
+          <w:rFonts w:eastAsia="Times New Roman" w:cs="Times New Roman"/>
+          <w:color w:val="000033"/>
+          <w:shd w:val="clear" w:color="auto" w:fill="FFFFFF"/>
+        </w:rPr>
+        <w:t>Example</w:t>
+      </w:r>
+      <w:r>
+        <w:rPr>
+          <w:rFonts w:eastAsia="Times New Roman" w:cs="Times New Roman"/>
+          <w:color w:val="000033"/>
+          <w:shd w:val="clear" w:color="auto" w:fill="FFFFFF"/>
+        </w:rPr>
+        <w:t xml:space="preserve">: if a non-tail A base happens to fall next to the </w:t>
       </w:r>
       <w:proofErr w:type="gramStart"/>
       <w:r>
@@ -1088,25 +1163,23 @@
         </w:rPr>
         <w:t xml:space="preserve"> the results plots were </w:t>
       </w:r>
-      <w:del w:id="0" w:author="Morton" w:date="2014-06-30T17:13:00Z">
-        <w:r>
-          <w:rPr>
-            <w:rFonts w:eastAsia="Times New Roman" w:cs="Times New Roman"/>
-          </w:rPr>
-          <w:delText>so stark</w:delText>
-        </w:r>
-        <w:r>
-          <w:rPr>
-            <w:rFonts w:eastAsia="Times New Roman" w:cs="Times New Roman"/>
-          </w:rPr>
-          <w:delText xml:space="preserve"> as to be </w:delText>
-        </w:r>
-      </w:del>
-      <w:r>
-        <w:rPr>
-          <w:rFonts w:eastAsia="Times New Roman" w:cs="Times New Roman"/>
-        </w:rPr>
-        <w:t xml:space="preserve">uninteresting, and not worth extending the length of the paper). </w:t>
+      <w:r>
+        <w:rPr>
+          <w:rFonts w:eastAsia="Times New Roman" w:cs="Times New Roman"/>
+        </w:rPr>
+        <w:t>uninteresting, and not worth extending the length of the paper</w:t>
+      </w:r>
+      <w:r>
+        <w:rPr>
+          <w:rFonts w:eastAsia="Times New Roman" w:cs="Times New Roman"/>
+        </w:rPr>
+        <w:t xml:space="preserve"> to include</w:t>
+      </w:r>
+      <w:r>
+        <w:rPr>
+          <w:rFonts w:eastAsia="Times New Roman" w:cs="Times New Roman"/>
+        </w:rPr>
+        <w:t xml:space="preserve">). </w:t>
       </w:r>
       <w:r>
         <w:rPr>
@@ -1134,7 +1207,6 @@
           <w:rFonts w:eastAsia="Times New Roman" w:cs="Times New Roman"/>
         </w:rPr>
       </w:pPr>
-      <w:proofErr w:type="gramStart"/>
       <w:r>
         <w:rPr>
           <w:rFonts w:eastAsia="Times New Roman" w:cs="Times New Roman"/>
@@ -1160,7 +1232,6 @@
         </w:rPr>
         <w:t>Discussion has been added in what is now the second paragraph of the Results section.</w:t>
       </w:r>
-      <w:proofErr w:type="gramEnd"/>
     </w:p>
     <w:p>
       <w:pPr>
@@ -1248,22 +1319,18 @@
           <w:rFonts w:eastAsia="Times New Roman" w:cs="Times New Roman"/>
         </w:rPr>
       </w:pPr>
-      <w:del w:id="1" w:author="Morton" w:date="2014-06-30T17:14:00Z">
-        <w:r>
-          <w:rPr>
-            <w:rFonts w:eastAsia="Times New Roman" w:cs="Times New Roman"/>
-          </w:rPr>
-          <w:delText>Its</w:delText>
-        </w:r>
-      </w:del>
-      <w:ins w:id="2" w:author="Morton" w:date="2014-06-30T17:14:00Z">
-        <w:r>
-          <w:rPr>
-            <w:rFonts w:eastAsia="Times New Roman" w:cs="Times New Roman"/>
-          </w:rPr>
-          <w:t>It’s</w:t>
-        </w:r>
-      </w:ins>
+      <w:r>
+        <w:rPr>
+          <w:rFonts w:eastAsia="Times New Roman" w:cs="Times New Roman"/>
+        </w:rPr>
+        <w:t>It i</w:t>
+      </w:r>
+      <w:r>
+        <w:rPr>
+          <w:rFonts w:eastAsia="Times New Roman" w:cs="Times New Roman"/>
+        </w:rPr>
+        <w:t>s</w:t>
+      </w:r>
       <w:r>
         <w:rPr>
           <w:rFonts w:eastAsia="Times New Roman" w:cs="Times New Roman"/>
@@ -1333,14 +1400,12 @@
         </w:rPr>
         <w:t>again</w:t>
       </w:r>
-      <w:ins w:id="3" w:author="Morton" w:date="2014-06-30T17:14:00Z">
-        <w:r>
-          <w:rPr>
-            <w:rFonts w:eastAsia="Times New Roman" w:cs="Times New Roman"/>
-          </w:rPr>
-          <w:t xml:space="preserve"> </w:t>
-        </w:r>
-      </w:ins>
+      <w:r>
+        <w:rPr>
+          <w:rFonts w:eastAsia="Times New Roman" w:cs="Times New Roman"/>
+        </w:rPr>
+        <w:t xml:space="preserve"> </w:t>
+      </w:r>
       <w:r>
         <w:rPr>
           <w:rFonts w:eastAsia="Times New Roman" w:cs="Times New Roman"/>
@@ -1351,22 +1416,17 @@
     <w:p>
       <w:pPr>
         <w:pStyle w:val="ListParagraph"/>
-        <w:numPr>
-          <w:ilvl w:val="0"/>
-          <w:numId w:val="2"/>
-        </w:numPr>
-        <w:rPr>
-          <w:rFonts w:eastAsia="Times New Roman" w:cs="Times New Roman"/>
-        </w:rPr>
-      </w:pPr>
-    </w:p>
-    <w:p>
-      <w:pPr>
-        <w:rPr>
-          <w:rFonts w:eastAsia="Times New Roman" w:cs="Times New Roman"/>
-        </w:rPr>
-      </w:pPr>
-      <w:proofErr w:type="gramStart"/>
+        <w:rPr>
+          <w:rFonts w:eastAsia="Times New Roman" w:cs="Times New Roman"/>
+        </w:rPr>
+      </w:pPr>
+    </w:p>
+    <w:p>
+      <w:pPr>
+        <w:rPr>
+          <w:rFonts w:eastAsia="Times New Roman" w:cs="Times New Roman"/>
+        </w:rPr>
+      </w:pPr>
       <w:r>
         <w:rPr>
           <w:rFonts w:eastAsia="Times New Roman" w:cs="Times New Roman"/>
@@ -1378,14 +1438,7 @@
         <w:rPr>
           <w:rFonts w:eastAsia="Times New Roman" w:cs="Times New Roman"/>
         </w:rPr>
-        <w:t>: The first point is addressed in the third paragraph of the “Parameter Estimation” section.</w:t>
-      </w:r>
-      <w:proofErr w:type="gramEnd"/>
-      <w:r>
-        <w:rPr>
-          <w:rFonts w:eastAsia="Times New Roman" w:cs="Times New Roman"/>
-        </w:rPr>
-        <w:t xml:space="preserve">  The second point is covered in what is now the third paragraph of </w:t>
+        <w:t xml:space="preserve">: The first point is addressed in the third paragraph of the “Parameter Estimation” section.  The second point is covered in what is now the third paragraph of </w:t>
       </w:r>
       <w:r>
         <w:rPr>
@@ -1412,15 +1465,23 @@
       <w:pPr>
         <w:rPr>
           <w:rFonts w:eastAsia="Times New Roman" w:cs="Times New Roman"/>
-          <w:color w:val="000033"/>
-          <w:shd w:val="clear" w:color="auto" w:fill="FFFFFF"/>
-        </w:rPr>
-      </w:pPr>
-      <w:r>
-        <w:rPr>
-          <w:rFonts w:eastAsia="Times New Roman" w:cs="Times New Roman"/>
           <w:b/>
         </w:rPr>
+      </w:pPr>
+    </w:p>
+    <w:p>
+      <w:pPr>
+        <w:rPr>
+          <w:rFonts w:eastAsia="Times New Roman" w:cs="Times New Roman"/>
+          <w:color w:val="000033"/>
+          <w:shd w:val="clear" w:color="auto" w:fill="FFFFFF"/>
+        </w:rPr>
+      </w:pPr>
+      <w:r>
+        <w:rPr>
+          <w:rFonts w:eastAsia="Times New Roman" w:cs="Times New Roman"/>
+          <w:b/>
+        </w:rPr>
         <w:t>Reviewer Comment</w:t>
       </w:r>
       <w:r>
@@ -1435,35 +1496,7 @@
           <w:color w:val="000033"/>
           <w:shd w:val="clear" w:color="auto" w:fill="FFFFFF"/>
         </w:rPr>
-        <w:t>Can the approach be extended to arbitrary (</w:t>
-      </w:r>
-      <w:proofErr w:type="spellStart"/>
-      <w:r>
-        <w:rPr>
-          <w:rFonts w:eastAsia="Times New Roman" w:cs="Times New Roman"/>
-          <w:color w:val="000033"/>
-          <w:shd w:val="clear" w:color="auto" w:fill="FFFFFF"/>
-        </w:rPr>
-        <w:t>non homogen</w:t>
-      </w:r>
-      <w:bookmarkStart w:id="4" w:name="_GoBack"/>
-      <w:bookmarkEnd w:id="4"/>
-      <w:r>
-        <w:rPr>
-          <w:rFonts w:eastAsia="Times New Roman" w:cs="Times New Roman"/>
-          <w:color w:val="000033"/>
-          <w:shd w:val="clear" w:color="auto" w:fill="FFFFFF"/>
-        </w:rPr>
-        <w:t>ous</w:t>
-      </w:r>
-      <w:proofErr w:type="spellEnd"/>
-      <w:r>
-        <w:rPr>
-          <w:rFonts w:eastAsia="Times New Roman" w:cs="Times New Roman"/>
-          <w:color w:val="000033"/>
-          <w:shd w:val="clear" w:color="auto" w:fill="FFFFFF"/>
-        </w:rPr>
-        <w:t>) tandem repeats?”</w:t>
+        <w:t>Can the approach be extended to arbitrary (non homogenous) tandem repeats?”</w:t>
       </w:r>
     </w:p>
     <w:p>
@@ -1498,7 +1531,23 @@
           <w:color w:val="000033"/>
           <w:shd w:val="clear" w:color="auto" w:fill="FFFFFF"/>
         </w:rPr>
-        <w:t>: I’ve added something akin to this to the conclusion.  I’m hesitant to say too much without actual study.  Attempting to identify complex sequences (in the information-theoretic sense) could add enough complexity to the HMM to drive up the runtime to undesirable levels.  However, searching for low-complexity repeated sequences (e.g. satellite sequences such as those that cause Huntington’s disease</w:t>
+        <w:t xml:space="preserve">: I’ve added something </w:t>
+      </w:r>
+      <w:r>
+        <w:rPr>
+          <w:rFonts w:eastAsia="Times New Roman" w:cs="Times New Roman"/>
+          <w:color w:val="000033"/>
+          <w:shd w:val="clear" w:color="auto" w:fill="FFFFFF"/>
+        </w:rPr>
+        <w:t xml:space="preserve">akin to this to the conclusion but I am </w:t>
+      </w:r>
+      <w:r>
+        <w:rPr>
+          <w:rFonts w:eastAsia="Times New Roman" w:cs="Times New Roman"/>
+          <w:color w:val="000033"/>
+          <w:shd w:val="clear" w:color="auto" w:fill="FFFFFF"/>
+        </w:rPr>
+        <w:t>hesitant to say too much without actual study.  Attempting to identify complex sequences (in the information-theoretic sense) could add enough complexity to the HMM to drive up the runtime to undesirable levels.  However, searching for low-complexity repeated sequences (e.g. satellite sequences such as those that cause Huntington’s disease</w:t>
       </w:r>
       <w:r>
         <w:rPr>
@@ -1516,23 +1565,30 @@
         </w:rPr>
         <w:t xml:space="preserve"> might be more in the range of what the approach can cover. </w:t>
       </w:r>
-    </w:p>
-    <w:p>
-      <w:pPr>
-        <w:rPr>
-          <w:rFonts w:eastAsia="Times New Roman" w:cs="Times New Roman"/>
-          <w:color w:val="000033"/>
-          <w:shd w:val="clear" w:color="auto" w:fill="FFFFFF"/>
-        </w:rPr>
-      </w:pPr>
-    </w:p>
-    <w:p>
-      <w:pPr>
-        <w:rPr>
-          <w:rFonts w:eastAsia="Times New Roman" w:cs="Times New Roman"/>
-        </w:rPr>
-      </w:pPr>
-      <w:proofErr w:type="gramStart"/>
+      <w:r>
+        <w:rPr>
+          <w:rFonts w:eastAsia="Times New Roman" w:cs="Times New Roman"/>
+          <w:color w:val="000033"/>
+          <w:shd w:val="clear" w:color="auto" w:fill="FFFFFF"/>
+        </w:rPr>
+        <w:t>This could be worth following up on, but is beyond the scope of what we are presenting here.</w:t>
+      </w:r>
+    </w:p>
+    <w:p>
+      <w:pPr>
+        <w:rPr>
+          <w:rFonts w:eastAsia="Times New Roman" w:cs="Times New Roman"/>
+          <w:color w:val="000033"/>
+          <w:shd w:val="clear" w:color="auto" w:fill="FFFFFF"/>
+        </w:rPr>
+      </w:pPr>
+    </w:p>
+    <w:p>
+      <w:pPr>
+        <w:rPr>
+          <w:rFonts w:eastAsia="Times New Roman" w:cs="Times New Roman"/>
+        </w:rPr>
+      </w:pPr>
       <w:r>
         <w:rPr>
           <w:rFonts w:eastAsia="Times New Roman" w:cs="Times New Roman"/>
@@ -1566,21 +1622,22 @@
         </w:rPr>
         <w:t>ast paragraph of the conclusion.</w:t>
       </w:r>
-      <w:proofErr w:type="gramEnd"/>
-    </w:p>
-    <w:p>
-      <w:pPr>
-        <w:rPr>
-          <w:rFonts w:eastAsia="Times New Roman" w:cs="Times New Roman"/>
-        </w:rPr>
-      </w:pPr>
-    </w:p>
-    <w:p>
-      <w:pPr>
-        <w:rPr>
-          <w:rFonts w:eastAsia="Times New Roman" w:cs="Times New Roman"/>
-        </w:rPr>
-      </w:pPr>
+    </w:p>
+    <w:p>
+      <w:pPr>
+        <w:rPr>
+          <w:rFonts w:eastAsia="Times New Roman" w:cs="Times New Roman"/>
+        </w:rPr>
+      </w:pPr>
+    </w:p>
+    <w:p>
+      <w:pPr>
+        <w:rPr>
+          <w:rFonts w:eastAsia="Times New Roman" w:cs="Times New Roman"/>
+        </w:rPr>
+      </w:pPr>
+      <w:bookmarkStart w:id="1" w:name="_GoBack"/>
+      <w:bookmarkEnd w:id="1"/>
     </w:p>
     <w:sectPr>
       <w:pgSz w:w="12240" w:h="15840"/>
@@ -1592,8 +1649,29 @@
 </w:document>
 </file>
 
+<file path=word/comments.xml><?xml version="1.0" encoding="utf-8"?>
+<w:comments xmlns:wpc="http://schemas.microsoft.com/office/word/2010/wordprocessingCanvas" xmlns:mo="http://schemas.microsoft.com/office/mac/office/2008/main" xmlns:mc="http://schemas.openxmlformats.org/markup-compatibility/2006" xmlns:mv="urn:schemas-microsoft-com:mac:vml" xmlns:o="urn:schemas-microsoft-com:office:office" xmlns:r="http://schemas.openxmlformats.org/officeDocument/2006/relationships" xmlns:m="http://schemas.openxmlformats.org/officeDocument/2006/math" xmlns:v="urn:schemas-microsoft-com:vml" xmlns:wp14="http://schemas.microsoft.com/office/word/2010/wordprocessingDrawing" xmlns:wp="http://schemas.openxmlformats.org/drawingml/2006/wordprocessingDrawing" xmlns:w10="urn:schemas-microsoft-com:office:word" xmlns:w="http://schemas.openxmlformats.org/wordprocessingml/2006/main" xmlns:w14="http://schemas.microsoft.com/office/word/2010/wordml" xmlns:wpg="http://schemas.microsoft.com/office/word/2010/wordprocessingGroup" xmlns:wpi="http://schemas.microsoft.com/office/word/2010/wordprocessingInk" xmlns:wne="http://schemas.microsoft.com/office/word/2006/wordml" xmlns:wps="http://schemas.microsoft.com/office/word/2010/wordprocessingShape" mc:Ignorable="w14 wp14">
+  <w:comment w:id="0" w:author="Karro, John E. Dr." w:date="2014-07-01T19:14:00Z" w:initials="KJ">
+    <w:p>
+      <w:pPr>
+        <w:pStyle w:val="CommentText"/>
+      </w:pPr>
+      <w:r>
+        <w:rPr>
+          <w:rStyle w:val="CommentReference"/>
+        </w:rPr>
+        <w:annotationRef/>
+      </w:r>
+      <w:r>
+        <w:t>Expand</w:t>
+      </w:r>
+    </w:p>
+  </w:comment>
+</w:comments>
+</file>
+
 <file path=word/endnotes.xml><?xml version="1.0" encoding="utf-8"?>
-<w:endnotes xmlns:wpc="http://schemas.microsoft.com/office/word/2010/wordprocessingCanvas" xmlns:mc="http://schemas.openxmlformats.org/markup-compatibility/2006" xmlns:o="urn:schemas-microsoft-com:office:office" xmlns:r="http://schemas.openxmlformats.org/officeDocument/2006/relationships" xmlns:m="http://schemas.openxmlformats.org/officeDocument/2006/math" xmlns:v="urn:schemas-microsoft-com:vml" xmlns:wp14="http://schemas.microsoft.com/office/word/2010/wordprocessingDrawing" xmlns:wp="http://schemas.openxmlformats.org/drawingml/2006/wordprocessingDrawing" xmlns:w10="urn:schemas-microsoft-com:office:word" xmlns:w="http://schemas.openxmlformats.org/wordprocessingml/2006/main" xmlns:w14="http://schemas.microsoft.com/office/word/2010/wordml" xmlns:wpg="http://schemas.microsoft.com/office/word/2010/wordprocessingGroup" xmlns:wpi="http://schemas.microsoft.com/office/word/2010/wordprocessingInk" xmlns:wne="http://schemas.microsoft.com/office/word/2006/wordml" xmlns:wps="http://schemas.microsoft.com/office/word/2010/wordprocessingShape" mc:Ignorable="w14 wp14">
+<w:endnotes xmlns:wpc="http://schemas.microsoft.com/office/word/2010/wordprocessingCanvas" xmlns:mo="http://schemas.microsoft.com/office/mac/office/2008/main" xmlns:mc="http://schemas.openxmlformats.org/markup-compatibility/2006" xmlns:mv="urn:schemas-microsoft-com:mac:vml" xmlns:o="urn:schemas-microsoft-com:office:office" xmlns:r="http://schemas.openxmlformats.org/officeDocument/2006/relationships" xmlns:m="http://schemas.openxmlformats.org/officeDocument/2006/math" xmlns:v="urn:schemas-microsoft-com:vml" xmlns:wp14="http://schemas.microsoft.com/office/word/2010/wordprocessingDrawing" xmlns:wp="http://schemas.openxmlformats.org/drawingml/2006/wordprocessingDrawing" xmlns:w10="urn:schemas-microsoft-com:office:word" xmlns:w="http://schemas.openxmlformats.org/wordprocessingml/2006/main" xmlns:w14="http://schemas.microsoft.com/office/word/2010/wordml" xmlns:wpg="http://schemas.microsoft.com/office/word/2010/wordprocessingGroup" xmlns:wpi="http://schemas.microsoft.com/office/word/2010/wordprocessingInk" xmlns:wne="http://schemas.microsoft.com/office/word/2006/wordml" xmlns:wps="http://schemas.microsoft.com/office/word/2010/wordprocessingShape" mc:Ignorable="w14 wp14">
   <w:endnote w:type="separator" w:id="-1">
     <w:p>
       <w:r>
@@ -1612,7 +1690,7 @@
 </file>
 
 <file path=word/footnotes.xml><?xml version="1.0" encoding="utf-8"?>
-<w:footnotes xmlns:wpc="http://schemas.microsoft.com/office/word/2010/wordprocessingCanvas" xmlns:mc="http://schemas.openxmlformats.org/markup-compatibility/2006" xmlns:o="urn:schemas-microsoft-com:office:office" xmlns:r="http://schemas.openxmlformats.org/officeDocument/2006/relationships" xmlns:m="http://schemas.openxmlformats.org/officeDocument/2006/math" xmlns:v="urn:schemas-microsoft-com:vml" xmlns:wp14="http://schemas.microsoft.com/office/word/2010/wordprocessingDrawing" xmlns:wp="http://schemas.openxmlformats.org/drawingml/2006/wordprocessingDrawing" xmlns:w10="urn:schemas-microsoft-com:office:word" xmlns:w="http://schemas.openxmlformats.org/wordprocessingml/2006/main" xmlns:w14="http://schemas.microsoft.com/office/word/2010/wordml" xmlns:wpg="http://schemas.microsoft.com/office/word/2010/wordprocessingGroup" xmlns:wpi="http://schemas.microsoft.com/office/word/2010/wordprocessingInk" xmlns:wne="http://schemas.microsoft.com/office/word/2006/wordml" xmlns:wps="http://schemas.microsoft.com/office/word/2010/wordprocessingShape" mc:Ignorable="w14 wp14">
+<w:footnotes xmlns:wpc="http://schemas.microsoft.com/office/word/2010/wordprocessingCanvas" xmlns:mo="http://schemas.microsoft.com/office/mac/office/2008/main" xmlns:mc="http://schemas.openxmlformats.org/markup-compatibility/2006" xmlns:mv="urn:schemas-microsoft-com:mac:vml" xmlns:o="urn:schemas-microsoft-com:office:office" xmlns:r="http://schemas.openxmlformats.org/officeDocument/2006/relationships" xmlns:m="http://schemas.openxmlformats.org/officeDocument/2006/math" xmlns:v="urn:schemas-microsoft-com:vml" xmlns:wp14="http://schemas.microsoft.com/office/word/2010/wordprocessingDrawing" xmlns:wp="http://schemas.openxmlformats.org/drawingml/2006/wordprocessingDrawing" xmlns:w10="urn:schemas-microsoft-com:office:word" xmlns:w="http://schemas.openxmlformats.org/wordprocessingml/2006/main" xmlns:w14="http://schemas.microsoft.com/office/word/2010/wordml" xmlns:wpg="http://schemas.microsoft.com/office/word/2010/wordprocessingGroup" xmlns:wpi="http://schemas.microsoft.com/office/word/2010/wordprocessingInk" xmlns:wne="http://schemas.microsoft.com/office/word/2006/wordml" xmlns:wps="http://schemas.microsoft.com/office/word/2010/wordprocessingShape" mc:Ignorable="w14 wp14">
   <w:footnote w:type="separator" w:id="-1">
     <w:p>
       <w:r>
@@ -1673,7 +1751,7 @@
 </file>
 
 <file path=word/numbering.xml><?xml version="1.0" encoding="utf-8"?>
-<w:numbering xmlns:wpc="http://schemas.microsoft.com/office/word/2010/wordprocessingCanvas" xmlns:mc="http://schemas.openxmlformats.org/markup-compatibility/2006" xmlns:o="urn:schemas-microsoft-com:office:office" xmlns:r="http://schemas.openxmlformats.org/officeDocument/2006/relationships" xmlns:m="http://schemas.openxmlformats.org/officeDocument/2006/math" xmlns:v="urn:schemas-microsoft-com:vml" xmlns:wp14="http://schemas.microsoft.com/office/word/2010/wordprocessingDrawing" xmlns:wp="http://schemas.openxmlformats.org/drawingml/2006/wordprocessingDrawing" xmlns:w10="urn:schemas-microsoft-com:office:word" xmlns:w="http://schemas.openxmlformats.org/wordprocessingml/2006/main" xmlns:w14="http://schemas.microsoft.com/office/word/2010/wordml" xmlns:wpg="http://schemas.microsoft.com/office/word/2010/wordprocessingGroup" xmlns:wpi="http://schemas.microsoft.com/office/word/2010/wordprocessingInk" xmlns:wne="http://schemas.microsoft.com/office/word/2006/wordml" xmlns:wps="http://schemas.microsoft.com/office/word/2010/wordprocessingShape" mc:Ignorable="w14 wp14">
+<w:numbering xmlns:wpc="http://schemas.microsoft.com/office/word/2010/wordprocessingCanvas" xmlns:mo="http://schemas.microsoft.com/office/mac/office/2008/main" xmlns:mc="http://schemas.openxmlformats.org/markup-compatibility/2006" xmlns:mv="urn:schemas-microsoft-com:mac:vml" xmlns:o="urn:schemas-microsoft-com:office:office" xmlns:r="http://schemas.openxmlformats.org/officeDocument/2006/relationships" xmlns:m="http://schemas.openxmlformats.org/officeDocument/2006/math" xmlns:v="urn:schemas-microsoft-com:vml" xmlns:wp14="http://schemas.microsoft.com/office/word/2010/wordprocessingDrawing" xmlns:wp="http://schemas.openxmlformats.org/drawingml/2006/wordprocessingDrawing" xmlns:w10="urn:schemas-microsoft-com:office:word" xmlns:w="http://schemas.openxmlformats.org/wordprocessingml/2006/main" xmlns:w14="http://schemas.microsoft.com/office/word/2010/wordml" xmlns:wpg="http://schemas.microsoft.com/office/word/2010/wordprocessingGroup" xmlns:wpi="http://schemas.microsoft.com/office/word/2010/wordprocessingInk" xmlns:wne="http://schemas.microsoft.com/office/word/2006/wordml" xmlns:wps="http://schemas.microsoft.com/office/word/2010/wordprocessingShape" mc:Ignorable="w14 wp14">
   <w:abstractNum w:abstractNumId="0">
     <w:nsid w:val="59CC406C"/>
     <w:multiLevelType w:val="hybridMultilevel"/>
@@ -1871,7 +1949,7 @@
     </w:rPrDefault>
     <w:pPrDefault/>
   </w:docDefaults>
-  <w:latentStyles w:defLockedState="0" w:defUIPriority="99" w:defSemiHidden="1" w:defUnhideWhenUsed="1" w:defQFormat="0" w:count="267">
+  <w:latentStyles w:defLockedState="0" w:defUIPriority="99" w:defSemiHidden="1" w:defUnhideWhenUsed="1" w:defQFormat="0" w:count="276">
     <w:lsdException w:name="Normal" w:semiHidden="0" w:uiPriority="0" w:unhideWhenUsed="0" w:qFormat="1"/>
     <w:lsdException w:name="heading 1" w:semiHidden="0" w:uiPriority="9" w:unhideWhenUsed="0" w:qFormat="1"/>
     <w:lsdException w:name="heading 2" w:uiPriority="9" w:qFormat="1"/>
@@ -2047,6 +2125,7 @@
     <w:uiPriority w:val="59"/>
     <w:rsid w:val="004539E3"/>
     <w:tblPr>
+      <w:tblInd w:w="0" w:type="dxa"/>
       <w:tblBorders>
         <w:top w:val="single" w:sz="4" w:space="0" w:color="auto"/>
         <w:left w:val="single" w:sz="4" w:space="0" w:color="auto"/>
@@ -2055,6 +2134,12 @@
         <w:insideH w:val="single" w:sz="4" w:space="0" w:color="auto"/>
         <w:insideV w:val="single" w:sz="4" w:space="0" w:color="auto"/>
       </w:tblBorders>
+      <w:tblCellMar>
+        <w:top w:w="0" w:type="dxa"/>
+        <w:left w:w="108" w:type="dxa"/>
+        <w:bottom w:w="0" w:type="dxa"/>
+        <w:right w:w="108" w:type="dxa"/>
+      </w:tblCellMar>
     </w:tblPr>
   </w:style>
   <w:style w:type="paragraph" w:styleId="ListParagraph">
@@ -2093,11 +2178,97 @@
       <w:vertAlign w:val="superscript"/>
     </w:rPr>
   </w:style>
+  <w:style w:type="paragraph" w:styleId="BalloonText">
+    <w:name w:val="Balloon Text"/>
+    <w:basedOn w:val="Normal"/>
+    <w:link w:val="BalloonTextChar"/>
+    <w:uiPriority w:val="99"/>
+    <w:semiHidden/>
+    <w:unhideWhenUsed/>
+    <w:rsid w:val="00F675E1"/>
+    <w:rPr>
+      <w:rFonts w:ascii="Lucida Grande" w:hAnsi="Lucida Grande"/>
+      <w:sz w:val="18"/>
+      <w:szCs w:val="18"/>
+    </w:rPr>
+  </w:style>
+  <w:style w:type="character" w:customStyle="1" w:styleId="BalloonTextChar">
+    <w:name w:val="Balloon Text Char"/>
+    <w:basedOn w:val="DefaultParagraphFont"/>
+    <w:link w:val="BalloonText"/>
+    <w:uiPriority w:val="99"/>
+    <w:semiHidden/>
+    <w:rsid w:val="00F675E1"/>
+    <w:rPr>
+      <w:rFonts w:ascii="Lucida Grande" w:hAnsi="Lucida Grande"/>
+      <w:sz w:val="18"/>
+      <w:szCs w:val="18"/>
+    </w:rPr>
+  </w:style>
+  <w:style w:type="character" w:styleId="CommentReference">
+    <w:name w:val="annotation reference"/>
+    <w:basedOn w:val="DefaultParagraphFont"/>
+    <w:uiPriority w:val="99"/>
+    <w:semiHidden/>
+    <w:unhideWhenUsed/>
+    <w:rsid w:val="00F675E1"/>
+    <w:rPr>
+      <w:sz w:val="18"/>
+      <w:szCs w:val="18"/>
+    </w:rPr>
+  </w:style>
+  <w:style w:type="paragraph" w:styleId="CommentText">
+    <w:name w:val="annotation text"/>
+    <w:basedOn w:val="Normal"/>
+    <w:link w:val="CommentTextChar"/>
+    <w:uiPriority w:val="99"/>
+    <w:semiHidden/>
+    <w:unhideWhenUsed/>
+    <w:rsid w:val="00F675E1"/>
+  </w:style>
+  <w:style w:type="character" w:customStyle="1" w:styleId="CommentTextChar">
+    <w:name w:val="Comment Text Char"/>
+    <w:basedOn w:val="DefaultParagraphFont"/>
+    <w:link w:val="CommentText"/>
+    <w:uiPriority w:val="99"/>
+    <w:semiHidden/>
+    <w:rsid w:val="00F675E1"/>
+  </w:style>
+  <w:style w:type="paragraph" w:styleId="CommentSubject">
+    <w:name w:val="annotation subject"/>
+    <w:basedOn w:val="CommentText"/>
+    <w:next w:val="CommentText"/>
+    <w:link w:val="CommentSubjectChar"/>
+    <w:uiPriority w:val="99"/>
+    <w:semiHidden/>
+    <w:unhideWhenUsed/>
+    <w:rsid w:val="00F675E1"/>
+    <w:rPr>
+      <w:b/>
+      <w:bCs/>
+      <w:sz w:val="20"/>
+      <w:szCs w:val="20"/>
+    </w:rPr>
+  </w:style>
+  <w:style w:type="character" w:customStyle="1" w:styleId="CommentSubjectChar">
+    <w:name w:val="Comment Subject Char"/>
+    <w:basedOn w:val="CommentTextChar"/>
+    <w:link w:val="CommentSubject"/>
+    <w:uiPriority w:val="99"/>
+    <w:semiHidden/>
+    <w:rsid w:val="00F675E1"/>
+    <w:rPr>
+      <w:b/>
+      <w:bCs/>
+      <w:sz w:val="20"/>
+      <w:szCs w:val="20"/>
+    </w:rPr>
+  </w:style>
 </w:styles>
 </file>
 
 <file path=word/stylesWithEffects.xml><?xml version="1.0" encoding="utf-8"?>
-<w:styles xmlns:wpc="http://schemas.microsoft.com/office/word/2010/wordprocessingCanvas" xmlns:mc="http://schemas.openxmlformats.org/markup-compatibility/2006" xmlns:o="urn:schemas-microsoft-com:office:office" xmlns:r="http://schemas.openxmlformats.org/officeDocument/2006/relationships" xmlns:m="http://schemas.openxmlformats.org/officeDocument/2006/math" xmlns:v="urn:schemas-microsoft-com:vml" xmlns:wp14="http://schemas.microsoft.com/office/word/2010/wordprocessingDrawing" xmlns:wp="http://schemas.openxmlformats.org/drawingml/2006/wordprocessingDrawing" xmlns:w10="urn:schemas-microsoft-com:office:word" xmlns:w="http://schemas.openxmlformats.org/wordprocessingml/2006/main" xmlns:w14="http://schemas.microsoft.com/office/word/2010/wordml" xmlns:wpg="http://schemas.microsoft.com/office/word/2010/wordprocessingGroup" xmlns:wpi="http://schemas.microsoft.com/office/word/2010/wordprocessingInk" xmlns:wne="http://schemas.microsoft.com/office/word/2006/wordml" xmlns:wps="http://schemas.microsoft.com/office/word/2010/wordprocessingShape" mc:Ignorable="w14 wp14">
+<w:styles xmlns:wpc="http://schemas.microsoft.com/office/word/2010/wordprocessingCanvas" xmlns:mo="http://schemas.microsoft.com/office/mac/office/2008/main" xmlns:mc="http://schemas.openxmlformats.org/markup-compatibility/2006" xmlns:mv="urn:schemas-microsoft-com:mac:vml" xmlns:o="urn:schemas-microsoft-com:office:office" xmlns:r="http://schemas.openxmlformats.org/officeDocument/2006/relationships" xmlns:m="http://schemas.openxmlformats.org/officeDocument/2006/math" xmlns:v="urn:schemas-microsoft-com:vml" xmlns:wp14="http://schemas.microsoft.com/office/word/2010/wordprocessingDrawing" xmlns:wp="http://schemas.openxmlformats.org/drawingml/2006/wordprocessingDrawing" xmlns:w10="urn:schemas-microsoft-com:office:word" xmlns:w="http://schemas.openxmlformats.org/wordprocessingml/2006/main" xmlns:w14="http://schemas.microsoft.com/office/word/2010/wordml" xmlns:wpg="http://schemas.microsoft.com/office/word/2010/wordprocessingGroup" xmlns:wpi="http://schemas.microsoft.com/office/word/2010/wordprocessingInk" xmlns:wne="http://schemas.microsoft.com/office/word/2006/wordml" xmlns:wps="http://schemas.microsoft.com/office/word/2010/wordprocessingShape" mc:Ignorable="w14 wp14">
   <w:docDefaults>
     <w:rPrDefault>
       <w:rPr>
@@ -2109,7 +2280,7 @@
     </w:rPrDefault>
     <w:pPrDefault/>
   </w:docDefaults>
-  <w:latentStyles w:defLockedState="0" w:defUIPriority="99" w:defSemiHidden="1" w:defUnhideWhenUsed="1" w:defQFormat="0" w:count="267">
+  <w:latentStyles w:defLockedState="0" w:defUIPriority="99" w:defSemiHidden="1" w:defUnhideWhenUsed="1" w:defQFormat="0" w:count="276">
     <w:lsdException w:name="Normal" w:semiHidden="0" w:uiPriority="0" w:unhideWhenUsed="0" w:qFormat="1"/>
     <w:lsdException w:name="heading 1" w:semiHidden="0" w:uiPriority="9" w:unhideWhenUsed="0" w:qFormat="1"/>
     <w:lsdException w:name="heading 2" w:uiPriority="9" w:qFormat="1"/>
@@ -2285,6 +2456,7 @@
     <w:uiPriority w:val="59"/>
     <w:rsid w:val="004539E3"/>
     <w:tblPr>
+      <w:tblInd w:w="0" w:type="dxa"/>
       <w:tblBorders>
         <w:top w:val="single" w:sz="4" w:space="0" w:color="auto"/>
         <w:left w:val="single" w:sz="4" w:space="0" w:color="auto"/>
@@ -2293,6 +2465,12 @@
         <w:insideH w:val="single" w:sz="4" w:space="0" w:color="auto"/>
         <w:insideV w:val="single" w:sz="4" w:space="0" w:color="auto"/>
       </w:tblBorders>
+      <w:tblCellMar>
+        <w:top w:w="0" w:type="dxa"/>
+        <w:left w:w="108" w:type="dxa"/>
+        <w:bottom w:w="0" w:type="dxa"/>
+        <w:right w:w="108" w:type="dxa"/>
+      </w:tblCellMar>
     </w:tblPr>
   </w:style>
   <w:style w:type="paragraph" w:styleId="ListParagraph">
@@ -2329,6 +2507,92 @@
     <w:rsid w:val="009653EC"/>
     <w:rPr>
       <w:vertAlign w:val="superscript"/>
+    </w:rPr>
+  </w:style>
+  <w:style w:type="paragraph" w:styleId="BalloonText">
+    <w:name w:val="Balloon Text"/>
+    <w:basedOn w:val="Normal"/>
+    <w:link w:val="BalloonTextChar"/>
+    <w:uiPriority w:val="99"/>
+    <w:semiHidden/>
+    <w:unhideWhenUsed/>
+    <w:rsid w:val="00F675E1"/>
+    <w:rPr>
+      <w:rFonts w:ascii="Lucida Grande" w:hAnsi="Lucida Grande"/>
+      <w:sz w:val="18"/>
+      <w:szCs w:val="18"/>
+    </w:rPr>
+  </w:style>
+  <w:style w:type="character" w:customStyle="1" w:styleId="BalloonTextChar">
+    <w:name w:val="Balloon Text Char"/>
+    <w:basedOn w:val="DefaultParagraphFont"/>
+    <w:link w:val="BalloonText"/>
+    <w:uiPriority w:val="99"/>
+    <w:semiHidden/>
+    <w:rsid w:val="00F675E1"/>
+    <w:rPr>
+      <w:rFonts w:ascii="Lucida Grande" w:hAnsi="Lucida Grande"/>
+      <w:sz w:val="18"/>
+      <w:szCs w:val="18"/>
+    </w:rPr>
+  </w:style>
+  <w:style w:type="character" w:styleId="CommentReference">
+    <w:name w:val="annotation reference"/>
+    <w:basedOn w:val="DefaultParagraphFont"/>
+    <w:uiPriority w:val="99"/>
+    <w:semiHidden/>
+    <w:unhideWhenUsed/>
+    <w:rsid w:val="00F675E1"/>
+    <w:rPr>
+      <w:sz w:val="18"/>
+      <w:szCs w:val="18"/>
+    </w:rPr>
+  </w:style>
+  <w:style w:type="paragraph" w:styleId="CommentText">
+    <w:name w:val="annotation text"/>
+    <w:basedOn w:val="Normal"/>
+    <w:link w:val="CommentTextChar"/>
+    <w:uiPriority w:val="99"/>
+    <w:semiHidden/>
+    <w:unhideWhenUsed/>
+    <w:rsid w:val="00F675E1"/>
+  </w:style>
+  <w:style w:type="character" w:customStyle="1" w:styleId="CommentTextChar">
+    <w:name w:val="Comment Text Char"/>
+    <w:basedOn w:val="DefaultParagraphFont"/>
+    <w:link w:val="CommentText"/>
+    <w:uiPriority w:val="99"/>
+    <w:semiHidden/>
+    <w:rsid w:val="00F675E1"/>
+  </w:style>
+  <w:style w:type="paragraph" w:styleId="CommentSubject">
+    <w:name w:val="annotation subject"/>
+    <w:basedOn w:val="CommentText"/>
+    <w:next w:val="CommentText"/>
+    <w:link w:val="CommentSubjectChar"/>
+    <w:uiPriority w:val="99"/>
+    <w:semiHidden/>
+    <w:unhideWhenUsed/>
+    <w:rsid w:val="00F675E1"/>
+    <w:rPr>
+      <w:b/>
+      <w:bCs/>
+      <w:sz w:val="20"/>
+      <w:szCs w:val="20"/>
+    </w:rPr>
+  </w:style>
+  <w:style w:type="character" w:customStyle="1" w:styleId="CommentSubjectChar">
+    <w:name w:val="Comment Subject Char"/>
+    <w:basedOn w:val="CommentTextChar"/>
+    <w:link w:val="CommentSubject"/>
+    <w:uiPriority w:val="99"/>
+    <w:semiHidden/>
+    <w:rsid w:val="00F675E1"/>
+    <w:rPr>
+      <w:b/>
+      <w:bCs/>
+      <w:sz w:val="20"/>
+      <w:szCs w:val="20"/>
     </w:rPr>
   </w:style>
 </w:styles>

</xml_diff>